<commit_message>
further worked on the documentation
</commit_message>
<xml_diff>
--- a/other/Diagnostic code documentation.docx
+++ b/other/Diagnostic code documentation.docx
@@ -14,6 +14,24 @@
       <w:r>
         <w:rPr>
           <w:rFonts w:ascii="Times New Roman" w:hAnsi="Times New Roman" w:cs="Times New Roman"/>
+          <w:sz w:val="56"/>
+          <w:szCs w:val="56"/>
+        </w:rPr>
+        <w:t>Debug and Diagnostic Code Documentation</w:t>
+      </w:r>
+    </w:p>
+    <w:p>
+      <w:pPr>
+        <w:jc w:val="center"/>
+        <w:rPr>
+          <w:rFonts w:ascii="Times New Roman" w:hAnsi="Times New Roman" w:cs="Times New Roman"/>
+          <w:sz w:val="56"/>
+          <w:szCs w:val="56"/>
+        </w:rPr>
+      </w:pPr>
+      <w:r>
+        <w:rPr>
+          <w:rFonts w:ascii="Times New Roman" w:hAnsi="Times New Roman" w:cs="Times New Roman"/>
           <w:noProof/>
           <w:sz w:val="56"/>
           <w:szCs w:val="56"/>
@@ -22,15 +40,15 @@
           <wp:anchor distT="0" distB="0" distL="114300" distR="114300" simplePos="0" relativeHeight="251658240" behindDoc="1" locked="0" layoutInCell="1" allowOverlap="1">
             <wp:simplePos x="0" y="0"/>
             <wp:positionH relativeFrom="column">
-              <wp:posOffset>-638175</wp:posOffset>
+              <wp:posOffset>-838200</wp:posOffset>
             </wp:positionH>
             <wp:positionV relativeFrom="paragraph">
-              <wp:posOffset>1047750</wp:posOffset>
+              <wp:posOffset>27940</wp:posOffset>
             </wp:positionV>
-            <wp:extent cx="7191375" cy="4124325"/>
+            <wp:extent cx="7629525" cy="4362450"/>
             <wp:effectExtent l="19050" t="0" r="9525" b="0"/>
             <wp:wrapNone/>
-            <wp:docPr id="1" name="Picture 1"/>
+            <wp:docPr id="4" name="Picture 4"/>
             <wp:cNvGraphicFramePr>
               <a:graphicFrameLocks xmlns:a="http://schemas.openxmlformats.org/drawingml/2006/main" noChangeAspect="1"/>
             </wp:cNvGraphicFramePr>
@@ -38,14 +56,14 @@
               <a:graphicData uri="http://schemas.openxmlformats.org/drawingml/2006/picture">
                 <pic:pic xmlns:pic="http://schemas.openxmlformats.org/drawingml/2006/picture">
                   <pic:nvPicPr>
-                    <pic:cNvPr id="0" name="Picture 1"/>
+                    <pic:cNvPr id="0" name="Picture 4"/>
                     <pic:cNvPicPr>
                       <a:picLocks noChangeAspect="1" noChangeArrowheads="1"/>
                     </pic:cNvPicPr>
                   </pic:nvPicPr>
                   <pic:blipFill>
                     <a:blip r:embed="rId5" cstate="print"/>
-                    <a:srcRect l="23786" t="18936" r="34259" b="38309"/>
+                    <a:srcRect l="12858" t="22804" r="45151" b="34484"/>
                     <a:stretch>
                       <a:fillRect/>
                     </a:stretch>
@@ -53,7 +71,7 @@
                   <pic:spPr bwMode="auto">
                     <a:xfrm>
                       <a:off x="0" y="0"/>
-                      <a:ext cx="7191375" cy="4124325"/>
+                      <a:ext cx="7629525" cy="4362450"/>
                     </a:xfrm>
                     <a:prstGeom prst="rect">
                       <a:avLst/>
@@ -72,24 +90,6 @@
           </wp:anchor>
         </w:drawing>
       </w:r>
-      <w:r>
-        <w:rPr>
-          <w:rFonts w:ascii="Times New Roman" w:hAnsi="Times New Roman" w:cs="Times New Roman"/>
-          <w:sz w:val="56"/>
-          <w:szCs w:val="56"/>
-        </w:rPr>
-        <w:t>Debug and Diagnostic Code Documentation</w:t>
-      </w:r>
-    </w:p>
-    <w:p>
-      <w:pPr>
-        <w:jc w:val="center"/>
-        <w:rPr>
-          <w:rFonts w:ascii="Times New Roman" w:hAnsi="Times New Roman" w:cs="Times New Roman"/>
-          <w:sz w:val="56"/>
-          <w:szCs w:val="56"/>
-        </w:rPr>
-      </w:pPr>
     </w:p>
     <w:p>
       <w:pPr>
@@ -303,7 +303,7 @@
           <w:sz w:val="36"/>
           <w:szCs w:val="36"/>
         </w:rPr>
-        <w:t>Downloading the Software</w:t>
+        <w:t>Setting Up your development environment</w:t>
       </w:r>
     </w:p>
     <w:p>
@@ -326,7 +326,7 @@
           <w:sz w:val="36"/>
           <w:szCs w:val="36"/>
         </w:rPr>
-        <w:t>Compiling and Executing</w:t>
+        <w:t>Understanding the Diagnostic Code</w:t>
       </w:r>
     </w:p>
     <w:p>
@@ -349,29 +349,6 @@
           <w:sz w:val="36"/>
           <w:szCs w:val="36"/>
         </w:rPr>
-        <w:t>Understanding the Diagnostic Code</w:t>
-      </w:r>
-    </w:p>
-    <w:p>
-      <w:pPr>
-        <w:pStyle w:val="ListParagraph"/>
-        <w:numPr>
-          <w:ilvl w:val="0"/>
-          <w:numId w:val="1"/>
-        </w:numPr>
-        <w:spacing w:line="600" w:lineRule="auto"/>
-        <w:rPr>
-          <w:rFonts w:ascii="Times New Roman" w:hAnsi="Times New Roman" w:cs="Times New Roman"/>
-          <w:sz w:val="36"/>
-          <w:szCs w:val="36"/>
-        </w:rPr>
-      </w:pPr>
-      <w:r>
-        <w:rPr>
-          <w:rFonts w:ascii="Times New Roman" w:hAnsi="Times New Roman" w:cs="Times New Roman"/>
-          <w:sz w:val="36"/>
-          <w:szCs w:val="36"/>
-        </w:rPr>
         <w:t>Understanding the Data Collection</w:t>
       </w:r>
     </w:p>
@@ -441,26 +418,20 @@
         <w:jc w:val="center"/>
         <w:rPr>
           <w:rFonts w:ascii="Times New Roman" w:hAnsi="Times New Roman" w:cs="Times New Roman"/>
-          <w:sz w:val="36"/>
-          <w:szCs w:val="36"/>
-        </w:rPr>
-      </w:pPr>
-      <w:r>
-        <w:rPr>
-          <w:rFonts w:ascii="Times New Roman" w:hAnsi="Times New Roman" w:cs="Times New Roman"/>
-          <w:sz w:val="36"/>
-          <w:szCs w:val="36"/>
+          <w:b/>
+          <w:sz w:val="56"/>
+          <w:szCs w:val="56"/>
+        </w:rPr>
+      </w:pPr>
+      <w:r>
+        <w:rPr>
+          <w:rFonts w:ascii="Times New Roman" w:hAnsi="Times New Roman" w:cs="Times New Roman"/>
+          <w:b/>
+          <w:sz w:val="56"/>
+          <w:szCs w:val="56"/>
         </w:rPr>
         <w:lastRenderedPageBreak/>
-        <w:t>1.</w:t>
-      </w:r>
-      <w:r>
-        <w:rPr>
-          <w:rFonts w:ascii="Times New Roman" w:hAnsi="Times New Roman" w:cs="Times New Roman"/>
-          <w:sz w:val="36"/>
-          <w:szCs w:val="36"/>
-        </w:rPr>
-        <w:t xml:space="preserve"> Software Required to Compile</w:t>
+        <w:t>1. Software Required to Compile</w:t>
       </w:r>
     </w:p>
     <w:p>
@@ -513,6 +484,32 @@
         </w:rPr>
         <w:t xml:space="preserve"> Workbench</w:t>
       </w:r>
+      <w:r>
+        <w:rPr>
+          <w:rFonts w:ascii="Times New Roman" w:hAnsi="Times New Roman" w:cs="Times New Roman"/>
+          <w:sz w:val="36"/>
+          <w:szCs w:val="36"/>
+        </w:rPr>
+        <w:t xml:space="preserve"> (and </w:t>
+      </w:r>
+      <w:proofErr w:type="spellStart"/>
+      <w:r>
+        <w:rPr>
+          <w:rFonts w:ascii="Times New Roman" w:hAnsi="Times New Roman" w:cs="Times New Roman"/>
+          <w:sz w:val="36"/>
+          <w:szCs w:val="36"/>
+        </w:rPr>
+        <w:t>workbenchUpdate</w:t>
+      </w:r>
+      <w:proofErr w:type="spellEnd"/>
+      <w:r>
+        <w:rPr>
+          <w:rFonts w:ascii="Times New Roman" w:hAnsi="Times New Roman" w:cs="Times New Roman"/>
+          <w:sz w:val="36"/>
+          <w:szCs w:val="36"/>
+        </w:rPr>
+        <w:t xml:space="preserve"> 20140325rev3887.zip)</w:t>
+      </w:r>
     </w:p>
     <w:p>
       <w:pPr>
@@ -625,6 +622,32 @@
         </w:rPr>
         <w:t xml:space="preserve"> application</w:t>
       </w:r>
+      <w:r>
+        <w:rPr>
+          <w:rFonts w:ascii="Times New Roman" w:hAnsi="Times New Roman" w:cs="Times New Roman"/>
+          <w:sz w:val="36"/>
+          <w:szCs w:val="36"/>
+        </w:rPr>
+        <w:t xml:space="preserve"> (make sure you have a </w:t>
+      </w:r>
+      <w:proofErr w:type="spellStart"/>
+      <w:r>
+        <w:rPr>
+          <w:rFonts w:ascii="Times New Roman" w:hAnsi="Times New Roman" w:cs="Times New Roman"/>
+          <w:sz w:val="36"/>
+          <w:szCs w:val="36"/>
+        </w:rPr>
+        <w:t>GitHub</w:t>
+      </w:r>
+      <w:proofErr w:type="spellEnd"/>
+      <w:r>
+        <w:rPr>
+          <w:rFonts w:ascii="Times New Roman" w:hAnsi="Times New Roman" w:cs="Times New Roman"/>
+          <w:sz w:val="36"/>
+          <w:szCs w:val="36"/>
+        </w:rPr>
+        <w:t xml:space="preserve"> account)</w:t>
+      </w:r>
     </w:p>
     <w:p>
       <w:pPr>
@@ -743,6 +766,922 @@
           <w:szCs w:val="36"/>
         </w:rPr>
         <w:t>(I) FRC Bridge Configuration Utility – An easy way to configure and program the radio</w:t>
+      </w:r>
+    </w:p>
+    <w:p>
+      <w:pPr>
+        <w:pStyle w:val="ListParagraph"/>
+        <w:numPr>
+          <w:ilvl w:val="0"/>
+          <w:numId w:val="4"/>
+        </w:numPr>
+        <w:spacing w:line="600" w:lineRule="auto"/>
+        <w:rPr>
+          <w:rFonts w:ascii="Times New Roman" w:hAnsi="Times New Roman" w:cs="Times New Roman"/>
+          <w:sz w:val="36"/>
+          <w:szCs w:val="36"/>
+        </w:rPr>
+      </w:pPr>
+      <w:r>
+        <w:rPr>
+          <w:rFonts w:ascii="Times New Roman" w:hAnsi="Times New Roman" w:cs="Times New Roman"/>
+          <w:sz w:val="36"/>
+          <w:szCs w:val="36"/>
+        </w:rPr>
+        <w:t xml:space="preserve">(I) </w:t>
+      </w:r>
+      <w:proofErr w:type="spellStart"/>
+      <w:r>
+        <w:rPr>
+          <w:rFonts w:ascii="Times New Roman" w:hAnsi="Times New Roman" w:cs="Times New Roman"/>
+          <w:sz w:val="36"/>
+          <w:szCs w:val="36"/>
+        </w:rPr>
+        <w:t>WireShark</w:t>
+      </w:r>
+      <w:proofErr w:type="spellEnd"/>
+    </w:p>
+    <w:p>
+      <w:pPr>
+        <w:pStyle w:val="ListParagraph"/>
+        <w:numPr>
+          <w:ilvl w:val="0"/>
+          <w:numId w:val="4"/>
+        </w:numPr>
+        <w:spacing w:line="600" w:lineRule="auto"/>
+        <w:rPr>
+          <w:rFonts w:ascii="Times New Roman" w:hAnsi="Times New Roman" w:cs="Times New Roman"/>
+          <w:sz w:val="36"/>
+          <w:szCs w:val="36"/>
+        </w:rPr>
+      </w:pPr>
+      <w:r>
+        <w:rPr>
+          <w:rFonts w:ascii="Times New Roman" w:hAnsi="Times New Roman" w:cs="Times New Roman"/>
+          <w:sz w:val="36"/>
+          <w:szCs w:val="36"/>
+        </w:rPr>
+        <w:t>(R) BDC-</w:t>
+      </w:r>
+      <w:proofErr w:type="spellStart"/>
+      <w:r>
+        <w:rPr>
+          <w:rFonts w:ascii="Times New Roman" w:hAnsi="Times New Roman" w:cs="Times New Roman"/>
+          <w:sz w:val="36"/>
+          <w:szCs w:val="36"/>
+        </w:rPr>
+        <w:t>Comm</w:t>
+      </w:r>
+      <w:proofErr w:type="spellEnd"/>
+    </w:p>
+    <w:p>
+      <w:pPr>
+        <w:pStyle w:val="ListParagraph"/>
+        <w:numPr>
+          <w:ilvl w:val="0"/>
+          <w:numId w:val="4"/>
+        </w:numPr>
+        <w:spacing w:line="600" w:lineRule="auto"/>
+        <w:rPr>
+          <w:rFonts w:ascii="Times New Roman" w:hAnsi="Times New Roman" w:cs="Times New Roman"/>
+          <w:sz w:val="36"/>
+          <w:szCs w:val="36"/>
+        </w:rPr>
+      </w:pPr>
+      <w:r>
+        <w:rPr>
+          <w:rFonts w:ascii="Times New Roman" w:hAnsi="Times New Roman" w:cs="Times New Roman"/>
+          <w:sz w:val="36"/>
+          <w:szCs w:val="36"/>
+        </w:rPr>
+        <w:lastRenderedPageBreak/>
+        <w:t xml:space="preserve">(R) </w:t>
+      </w:r>
+      <w:proofErr w:type="spellStart"/>
+      <w:r>
+        <w:rPr>
+          <w:rFonts w:ascii="Times New Roman" w:hAnsi="Times New Roman" w:cs="Times New Roman"/>
+          <w:sz w:val="36"/>
+          <w:szCs w:val="36"/>
+        </w:rPr>
+        <w:t>Robotbuilder</w:t>
+      </w:r>
+      <w:proofErr w:type="spellEnd"/>
+    </w:p>
+    <w:p>
+      <w:pPr>
+        <w:spacing w:line="600" w:lineRule="auto"/>
+        <w:rPr>
+          <w:rFonts w:ascii="Times New Roman" w:hAnsi="Times New Roman" w:cs="Times New Roman"/>
+          <w:b/>
+          <w:sz w:val="48"/>
+          <w:szCs w:val="48"/>
+        </w:rPr>
+      </w:pPr>
+      <w:r>
+        <w:rPr>
+          <w:rFonts w:ascii="Times New Roman" w:hAnsi="Times New Roman" w:cs="Times New Roman"/>
+          <w:b/>
+          <w:sz w:val="48"/>
+          <w:szCs w:val="48"/>
+        </w:rPr>
+        <w:t>2.</w:t>
+      </w:r>
+      <w:r>
+        <w:rPr>
+          <w:rFonts w:ascii="Times New Roman" w:hAnsi="Times New Roman" w:cs="Times New Roman"/>
+          <w:b/>
+          <w:sz w:val="48"/>
+          <w:szCs w:val="48"/>
+        </w:rPr>
+        <w:tab/>
+        <w:t>Setting up your development environment</w:t>
+      </w:r>
+    </w:p>
+    <w:p>
+      <w:pPr>
+        <w:spacing w:line="600" w:lineRule="auto"/>
+        <w:rPr>
+          <w:rFonts w:ascii="Times New Roman" w:hAnsi="Times New Roman" w:cs="Times New Roman"/>
+          <w:sz w:val="36"/>
+          <w:szCs w:val="36"/>
+        </w:rPr>
+      </w:pPr>
+      <w:r>
+        <w:rPr>
+          <w:rFonts w:ascii="Times New Roman" w:hAnsi="Times New Roman" w:cs="Times New Roman"/>
+          <w:sz w:val="36"/>
+          <w:szCs w:val="36"/>
+        </w:rPr>
+        <w:t xml:space="preserve">There are two applications of which you need to setup your development environment: </w:t>
+      </w:r>
+      <w:proofErr w:type="spellStart"/>
+      <w:r>
+        <w:rPr>
+          <w:rFonts w:ascii="Times New Roman" w:hAnsi="Times New Roman" w:cs="Times New Roman"/>
+          <w:sz w:val="36"/>
+          <w:szCs w:val="36"/>
+        </w:rPr>
+        <w:t>WindRiver</w:t>
+      </w:r>
+      <w:proofErr w:type="spellEnd"/>
+      <w:r>
+        <w:rPr>
+          <w:rFonts w:ascii="Times New Roman" w:hAnsi="Times New Roman" w:cs="Times New Roman"/>
+          <w:sz w:val="36"/>
+          <w:szCs w:val="36"/>
+        </w:rPr>
+        <w:t xml:space="preserve"> and </w:t>
+      </w:r>
+      <w:r>
+        <w:rPr>
+          <w:rFonts w:ascii="Times New Roman" w:hAnsi="Times New Roman" w:cs="Times New Roman"/>
+          <w:sz w:val="36"/>
+          <w:szCs w:val="36"/>
+        </w:rPr>
+        <w:t>Visual Studio</w:t>
+      </w:r>
+    </w:p>
+    <w:p>
+      <w:pPr>
+        <w:spacing w:line="600" w:lineRule="auto"/>
+        <w:rPr>
+          <w:rFonts w:ascii="Times New Roman" w:hAnsi="Times New Roman" w:cs="Times New Roman"/>
+          <w:sz w:val="36"/>
+          <w:szCs w:val="36"/>
+        </w:rPr>
+      </w:pPr>
+      <w:r>
+        <w:rPr>
+          <w:rFonts w:ascii="Times New Roman" w:hAnsi="Times New Roman" w:cs="Times New Roman"/>
+          <w:sz w:val="36"/>
+          <w:szCs w:val="36"/>
+        </w:rPr>
+        <w:t>(The following assumes you installed everything)</w:t>
+      </w:r>
+    </w:p>
+    <w:p>
+      <w:pPr>
+        <w:spacing w:line="600" w:lineRule="auto"/>
+        <w:rPr>
+          <w:rFonts w:ascii="Times New Roman" w:hAnsi="Times New Roman" w:cs="Times New Roman"/>
+          <w:sz w:val="36"/>
+          <w:szCs w:val="36"/>
+        </w:rPr>
+      </w:pPr>
+      <w:proofErr w:type="spellStart"/>
+      <w:r>
+        <w:rPr>
+          <w:rFonts w:ascii="Times New Roman" w:hAnsi="Times New Roman" w:cs="Times New Roman"/>
+          <w:sz w:val="36"/>
+          <w:szCs w:val="36"/>
+        </w:rPr>
+        <w:t>WindRiver</w:t>
+      </w:r>
+      <w:proofErr w:type="spellEnd"/>
+      <w:r>
+        <w:rPr>
+          <w:rFonts w:ascii="Times New Roman" w:hAnsi="Times New Roman" w:cs="Times New Roman"/>
+          <w:sz w:val="36"/>
+          <w:szCs w:val="36"/>
+        </w:rPr>
+        <w:t>:</w:t>
+      </w:r>
+    </w:p>
+    <w:p>
+      <w:pPr>
+        <w:pStyle w:val="ListParagraph"/>
+        <w:numPr>
+          <w:ilvl w:val="0"/>
+          <w:numId w:val="5"/>
+        </w:numPr>
+        <w:spacing w:line="600" w:lineRule="auto"/>
+        <w:rPr>
+          <w:rFonts w:ascii="Times New Roman" w:hAnsi="Times New Roman" w:cs="Times New Roman"/>
+          <w:sz w:val="36"/>
+          <w:szCs w:val="36"/>
+        </w:rPr>
+      </w:pPr>
+      <w:r>
+        <w:rPr>
+          <w:rFonts w:ascii="Times New Roman" w:hAnsi="Times New Roman" w:cs="Times New Roman"/>
+          <w:sz w:val="36"/>
+          <w:szCs w:val="36"/>
+        </w:rPr>
+        <w:t xml:space="preserve">Open your web browser to github.com and find all of the software code for our team. </w:t>
+      </w:r>
+      <w:proofErr w:type="gramStart"/>
+      <w:r>
+        <w:rPr>
+          <w:rFonts w:ascii="Times New Roman" w:hAnsi="Times New Roman" w:cs="Times New Roman"/>
+          <w:sz w:val="36"/>
+          <w:szCs w:val="36"/>
+        </w:rPr>
+        <w:t>A link for some of them are</w:t>
+      </w:r>
+      <w:proofErr w:type="gramEnd"/>
+      <w:r>
+        <w:rPr>
+          <w:rFonts w:ascii="Times New Roman" w:hAnsi="Times New Roman" w:cs="Times New Roman"/>
+          <w:sz w:val="36"/>
+          <w:szCs w:val="36"/>
+        </w:rPr>
+        <w:t xml:space="preserve"> on the flash drive.</w:t>
+      </w:r>
+      <w:r>
+        <w:rPr>
+          <w:rFonts w:ascii="Times New Roman" w:hAnsi="Times New Roman" w:cs="Times New Roman"/>
+          <w:sz w:val="36"/>
+          <w:szCs w:val="36"/>
+        </w:rPr>
+        <w:t xml:space="preserve"> Then copy the “clone </w:t>
+      </w:r>
+      <w:proofErr w:type="spellStart"/>
+      <w:r>
+        <w:rPr>
+          <w:rFonts w:ascii="Times New Roman" w:hAnsi="Times New Roman" w:cs="Times New Roman"/>
+          <w:sz w:val="36"/>
+          <w:szCs w:val="36"/>
+        </w:rPr>
+        <w:t>url</w:t>
+      </w:r>
+      <w:proofErr w:type="spellEnd"/>
+      <w:r>
+        <w:rPr>
+          <w:rFonts w:ascii="Times New Roman" w:hAnsi="Times New Roman" w:cs="Times New Roman"/>
+          <w:sz w:val="36"/>
+          <w:szCs w:val="36"/>
+        </w:rPr>
+        <w:t xml:space="preserve">” to paste into </w:t>
+      </w:r>
+      <w:proofErr w:type="spellStart"/>
+      <w:r>
+        <w:rPr>
+          <w:rFonts w:ascii="Times New Roman" w:hAnsi="Times New Roman" w:cs="Times New Roman"/>
+          <w:sz w:val="36"/>
+          <w:szCs w:val="36"/>
+        </w:rPr>
+        <w:t>tortoiseGit</w:t>
+      </w:r>
+      <w:proofErr w:type="spellEnd"/>
+      <w:r>
+        <w:rPr>
+          <w:rFonts w:ascii="Times New Roman" w:hAnsi="Times New Roman" w:cs="Times New Roman"/>
+          <w:sz w:val="36"/>
+          <w:szCs w:val="36"/>
+        </w:rPr>
+        <w:t xml:space="preserve"> later.</w:t>
+      </w:r>
+    </w:p>
+    <w:p>
+      <w:pPr>
+        <w:spacing w:line="600" w:lineRule="auto"/>
+        <w:ind w:left="360"/>
+        <w:rPr>
+          <w:rFonts w:ascii="Times New Roman" w:hAnsi="Times New Roman" w:cs="Times New Roman"/>
+          <w:sz w:val="36"/>
+          <w:szCs w:val="36"/>
+        </w:rPr>
+      </w:pPr>
+      <w:r>
+        <w:rPr>
+          <w:rFonts w:ascii="Times New Roman" w:hAnsi="Times New Roman" w:cs="Times New Roman"/>
+          <w:noProof/>
+          <w:sz w:val="36"/>
+          <w:szCs w:val="36"/>
+        </w:rPr>
+        <w:lastRenderedPageBreak/>
+        <w:drawing>
+          <wp:inline distT="0" distB="0" distL="0" distR="0">
+            <wp:extent cx="5943600" cy="2895600"/>
+            <wp:effectExtent l="19050" t="0" r="0" b="0"/>
+            <wp:docPr id="1" name="Picture 1"/>
+            <wp:cNvGraphicFramePr>
+              <a:graphicFrameLocks xmlns:a="http://schemas.openxmlformats.org/drawingml/2006/main" noChangeAspect="1"/>
+            </wp:cNvGraphicFramePr>
+            <a:graphic xmlns:a="http://schemas.openxmlformats.org/drawingml/2006/main">
+              <a:graphicData uri="http://schemas.openxmlformats.org/drawingml/2006/picture">
+                <pic:pic xmlns:pic="http://schemas.openxmlformats.org/drawingml/2006/picture">
+                  <pic:nvPicPr>
+                    <pic:cNvPr id="0" name="Picture 1"/>
+                    <pic:cNvPicPr>
+                      <a:picLocks noChangeAspect="1" noChangeArrowheads="1"/>
+                    </pic:cNvPicPr>
+                  </pic:nvPicPr>
+                  <pic:blipFill>
+                    <a:blip r:embed="rId6" cstate="print"/>
+                    <a:srcRect t="9971" b="3419"/>
+                    <a:stretch>
+                      <a:fillRect/>
+                    </a:stretch>
+                  </pic:blipFill>
+                  <pic:spPr bwMode="auto">
+                    <a:xfrm>
+                      <a:off x="0" y="0"/>
+                      <a:ext cx="5943600" cy="2895600"/>
+                    </a:xfrm>
+                    <a:prstGeom prst="rect">
+                      <a:avLst/>
+                    </a:prstGeom>
+                    <a:noFill/>
+                    <a:ln w="9525">
+                      <a:noFill/>
+                      <a:miter lim="800000"/>
+                      <a:headEnd/>
+                      <a:tailEnd/>
+                    </a:ln>
+                  </pic:spPr>
+                </pic:pic>
+              </a:graphicData>
+            </a:graphic>
+          </wp:inline>
+        </w:drawing>
+      </w:r>
+    </w:p>
+    <w:p>
+      <w:pPr>
+        <w:pStyle w:val="ListParagraph"/>
+        <w:numPr>
+          <w:ilvl w:val="0"/>
+          <w:numId w:val="5"/>
+        </w:numPr>
+        <w:spacing w:line="600" w:lineRule="auto"/>
+        <w:rPr>
+          <w:rFonts w:ascii="Times New Roman" w:hAnsi="Times New Roman" w:cs="Times New Roman"/>
+          <w:sz w:val="36"/>
+          <w:szCs w:val="36"/>
+        </w:rPr>
+      </w:pPr>
+      <w:r>
+        <w:rPr>
+          <w:rFonts w:ascii="Times New Roman" w:hAnsi="Times New Roman" w:cs="Times New Roman"/>
+          <w:sz w:val="36"/>
+          <w:szCs w:val="36"/>
+        </w:rPr>
+        <w:t>Navigate into</w:t>
+      </w:r>
+      <w:r>
+        <w:rPr>
+          <w:rFonts w:ascii="Times New Roman" w:hAnsi="Times New Roman" w:cs="Times New Roman"/>
+          <w:sz w:val="36"/>
+          <w:szCs w:val="36"/>
+        </w:rPr>
+        <w:t xml:space="preserve"> C:\WindRiver\w</w:t>
+      </w:r>
+      <w:r>
+        <w:rPr>
+          <w:rFonts w:ascii="Times New Roman" w:hAnsi="Times New Roman" w:cs="Times New Roman"/>
+          <w:sz w:val="36"/>
+          <w:szCs w:val="36"/>
+        </w:rPr>
+        <w:t xml:space="preserve">orkspace </w:t>
+      </w:r>
+      <w:proofErr w:type="gramStart"/>
+      <w:r>
+        <w:rPr>
+          <w:rFonts w:ascii="Times New Roman" w:hAnsi="Times New Roman" w:cs="Times New Roman"/>
+          <w:sz w:val="36"/>
+          <w:szCs w:val="36"/>
+        </w:rPr>
+        <w:t>And</w:t>
+      </w:r>
+      <w:proofErr w:type="gramEnd"/>
+      <w:r>
+        <w:rPr>
+          <w:rFonts w:ascii="Times New Roman" w:hAnsi="Times New Roman" w:cs="Times New Roman"/>
+          <w:sz w:val="36"/>
+          <w:szCs w:val="36"/>
+        </w:rPr>
+        <w:t xml:space="preserve"> run the </w:t>
+      </w:r>
+      <w:proofErr w:type="spellStart"/>
+      <w:r>
+        <w:rPr>
+          <w:rFonts w:ascii="Times New Roman" w:hAnsi="Times New Roman" w:cs="Times New Roman"/>
+          <w:sz w:val="36"/>
+          <w:szCs w:val="36"/>
+        </w:rPr>
+        <w:t>git</w:t>
+      </w:r>
+      <w:proofErr w:type="spellEnd"/>
+      <w:r>
+        <w:rPr>
+          <w:rFonts w:ascii="Times New Roman" w:hAnsi="Times New Roman" w:cs="Times New Roman"/>
+          <w:sz w:val="36"/>
+          <w:szCs w:val="36"/>
+        </w:rPr>
+        <w:t xml:space="preserve"> clone command from the right click context menu.</w:t>
+      </w:r>
+      <w:r>
+        <w:rPr>
+          <w:rFonts w:ascii="Times New Roman" w:hAnsi="Times New Roman" w:cs="Times New Roman"/>
+          <w:sz w:val="36"/>
+          <w:szCs w:val="36"/>
+        </w:rPr>
+        <w:t xml:space="preserve"> If you use </w:t>
+      </w:r>
+      <w:proofErr w:type="spellStart"/>
+      <w:r>
+        <w:rPr>
+          <w:rFonts w:ascii="Times New Roman" w:hAnsi="Times New Roman" w:cs="Times New Roman"/>
+          <w:sz w:val="36"/>
+          <w:szCs w:val="36"/>
+        </w:rPr>
+        <w:t>tortoiseGit</w:t>
+      </w:r>
+      <w:proofErr w:type="spellEnd"/>
+      <w:r>
+        <w:rPr>
+          <w:rFonts w:ascii="Times New Roman" w:hAnsi="Times New Roman" w:cs="Times New Roman"/>
+          <w:sz w:val="36"/>
+          <w:szCs w:val="36"/>
+        </w:rPr>
+        <w:t>, it will look like this:</w:t>
+      </w:r>
+    </w:p>
+    <w:p>
+      <w:pPr>
+        <w:spacing w:line="600" w:lineRule="auto"/>
+        <w:ind w:left="360"/>
+        <w:rPr>
+          <w:rFonts w:ascii="Times New Roman" w:hAnsi="Times New Roman" w:cs="Times New Roman"/>
+          <w:sz w:val="36"/>
+          <w:szCs w:val="36"/>
+        </w:rPr>
+      </w:pPr>
+      <w:r>
+        <w:rPr>
+          <w:rFonts w:ascii="Times New Roman" w:hAnsi="Times New Roman" w:cs="Times New Roman"/>
+          <w:noProof/>
+          <w:sz w:val="36"/>
+          <w:szCs w:val="36"/>
+        </w:rPr>
+        <w:lastRenderedPageBreak/>
+        <w:drawing>
+          <wp:inline distT="0" distB="0" distL="0" distR="0">
+            <wp:extent cx="5943600" cy="3341643"/>
+            <wp:effectExtent l="19050" t="0" r="0" b="0"/>
+            <wp:docPr id="3" name="Picture 4"/>
+            <wp:cNvGraphicFramePr>
+              <a:graphicFrameLocks xmlns:a="http://schemas.openxmlformats.org/drawingml/2006/main" noChangeAspect="1"/>
+            </wp:cNvGraphicFramePr>
+            <a:graphic xmlns:a="http://schemas.openxmlformats.org/drawingml/2006/main">
+              <a:graphicData uri="http://schemas.openxmlformats.org/drawingml/2006/picture">
+                <pic:pic xmlns:pic="http://schemas.openxmlformats.org/drawingml/2006/picture">
+                  <pic:nvPicPr>
+                    <pic:cNvPr id="0" name="Picture 4"/>
+                    <pic:cNvPicPr>
+                      <a:picLocks noChangeAspect="1" noChangeArrowheads="1"/>
+                    </pic:cNvPicPr>
+                  </pic:nvPicPr>
+                  <pic:blipFill>
+                    <a:blip r:embed="rId7" cstate="print"/>
+                    <a:srcRect/>
+                    <a:stretch>
+                      <a:fillRect/>
+                    </a:stretch>
+                  </pic:blipFill>
+                  <pic:spPr bwMode="auto">
+                    <a:xfrm>
+                      <a:off x="0" y="0"/>
+                      <a:ext cx="5943600" cy="3341643"/>
+                    </a:xfrm>
+                    <a:prstGeom prst="rect">
+                      <a:avLst/>
+                    </a:prstGeom>
+                    <a:noFill/>
+                    <a:ln w="9525">
+                      <a:noFill/>
+                      <a:miter lim="800000"/>
+                      <a:headEnd/>
+                      <a:tailEnd/>
+                    </a:ln>
+                  </pic:spPr>
+                </pic:pic>
+              </a:graphicData>
+            </a:graphic>
+          </wp:inline>
+        </w:drawing>
+      </w:r>
+    </w:p>
+    <w:p>
+      <w:pPr>
+        <w:spacing w:line="600" w:lineRule="auto"/>
+        <w:ind w:left="360"/>
+        <w:rPr>
+          <w:rFonts w:ascii="Times New Roman" w:hAnsi="Times New Roman" w:cs="Times New Roman"/>
+          <w:sz w:val="36"/>
+          <w:szCs w:val="36"/>
+        </w:rPr>
+      </w:pPr>
+      <w:r>
+        <w:rPr>
+          <w:rFonts w:ascii="Times New Roman" w:hAnsi="Times New Roman" w:cs="Times New Roman"/>
+          <w:sz w:val="36"/>
+          <w:szCs w:val="36"/>
+        </w:rPr>
+        <w:t xml:space="preserve">Talk about the </w:t>
+      </w:r>
+      <w:proofErr w:type="spellStart"/>
+      <w:r>
+        <w:rPr>
+          <w:rFonts w:ascii="Times New Roman" w:hAnsi="Times New Roman" w:cs="Times New Roman"/>
+          <w:sz w:val="36"/>
+          <w:szCs w:val="36"/>
+        </w:rPr>
+        <w:t>git</w:t>
+      </w:r>
+      <w:proofErr w:type="spellEnd"/>
+      <w:r>
+        <w:rPr>
+          <w:rFonts w:ascii="Times New Roman" w:hAnsi="Times New Roman" w:cs="Times New Roman"/>
+          <w:sz w:val="36"/>
+          <w:szCs w:val="36"/>
+        </w:rPr>
+        <w:t xml:space="preserve"> clone</w:t>
+      </w:r>
+    </w:p>
+    <w:p>
+      <w:pPr>
+        <w:spacing w:line="600" w:lineRule="auto"/>
+        <w:ind w:left="360"/>
+        <w:rPr>
+          <w:rFonts w:ascii="Times New Roman" w:hAnsi="Times New Roman" w:cs="Times New Roman"/>
+          <w:sz w:val="36"/>
+          <w:szCs w:val="36"/>
+        </w:rPr>
+      </w:pPr>
+      <w:r>
+        <w:rPr>
+          <w:rFonts w:ascii="Times New Roman" w:hAnsi="Times New Roman" w:cs="Times New Roman"/>
+          <w:sz w:val="36"/>
+          <w:szCs w:val="36"/>
+        </w:rPr>
+        <w:t xml:space="preserve">If you already have the code folder there, and just need to update, then right click on the folder and select </w:t>
+      </w:r>
+      <w:proofErr w:type="spellStart"/>
+      <w:r>
+        <w:rPr>
+          <w:rFonts w:ascii="Times New Roman" w:hAnsi="Times New Roman" w:cs="Times New Roman"/>
+          <w:sz w:val="36"/>
+          <w:szCs w:val="36"/>
+        </w:rPr>
+        <w:t>git</w:t>
+      </w:r>
+      <w:proofErr w:type="spellEnd"/>
+      <w:r>
+        <w:rPr>
+          <w:rFonts w:ascii="Times New Roman" w:hAnsi="Times New Roman" w:cs="Times New Roman"/>
+          <w:sz w:val="36"/>
+          <w:szCs w:val="36"/>
+        </w:rPr>
+        <w:t xml:space="preserve"> sync, then the pull button. (</w:t>
+      </w:r>
+      <w:proofErr w:type="gramStart"/>
+      <w:r>
+        <w:rPr>
+          <w:rFonts w:ascii="Times New Roman" w:hAnsi="Times New Roman" w:cs="Times New Roman"/>
+          <w:sz w:val="36"/>
+          <w:szCs w:val="36"/>
+        </w:rPr>
+        <w:t>of</w:t>
+      </w:r>
+      <w:proofErr w:type="gramEnd"/>
+      <w:r>
+        <w:rPr>
+          <w:rFonts w:ascii="Times New Roman" w:hAnsi="Times New Roman" w:cs="Times New Roman"/>
+          <w:sz w:val="36"/>
+          <w:szCs w:val="36"/>
+        </w:rPr>
+        <w:t xml:space="preserve"> course, you should have </w:t>
+      </w:r>
+      <w:proofErr w:type="spellStart"/>
+      <w:r>
+        <w:rPr>
+          <w:rFonts w:ascii="Times New Roman" w:hAnsi="Times New Roman" w:cs="Times New Roman"/>
+          <w:sz w:val="36"/>
+          <w:szCs w:val="36"/>
+        </w:rPr>
+        <w:t>commited</w:t>
+      </w:r>
+      <w:proofErr w:type="spellEnd"/>
+      <w:r>
+        <w:rPr>
+          <w:rFonts w:ascii="Times New Roman" w:hAnsi="Times New Roman" w:cs="Times New Roman"/>
+          <w:sz w:val="36"/>
+          <w:szCs w:val="36"/>
+        </w:rPr>
+        <w:t>/pushed you changes first)</w:t>
+      </w:r>
+    </w:p>
+    <w:p>
+      <w:pPr>
+        <w:spacing w:line="600" w:lineRule="auto"/>
+        <w:ind w:left="360"/>
+        <w:rPr>
+          <w:rFonts w:ascii="Times New Roman" w:hAnsi="Times New Roman" w:cs="Times New Roman"/>
+          <w:sz w:val="36"/>
+          <w:szCs w:val="36"/>
+        </w:rPr>
+      </w:pPr>
+      <w:r>
+        <w:rPr>
+          <w:rFonts w:ascii="Times New Roman" w:hAnsi="Times New Roman" w:cs="Times New Roman"/>
+          <w:sz w:val="36"/>
+          <w:szCs w:val="36"/>
+        </w:rPr>
+        <w:lastRenderedPageBreak/>
+        <w:t>If you want to change branches, then use the switch/checkout menu.</w:t>
+      </w:r>
+    </w:p>
+    <w:p>
+      <w:pPr>
+        <w:spacing w:line="600" w:lineRule="auto"/>
+        <w:rPr>
+          <w:rFonts w:ascii="Times New Roman" w:hAnsi="Times New Roman" w:cs="Times New Roman"/>
+          <w:sz w:val="36"/>
+          <w:szCs w:val="36"/>
+        </w:rPr>
+      </w:pPr>
+      <w:r>
+        <w:rPr>
+          <w:rFonts w:ascii="Times New Roman" w:hAnsi="Times New Roman" w:cs="Times New Roman"/>
+          <w:sz w:val="36"/>
+          <w:szCs w:val="36"/>
+        </w:rPr>
+        <w:tab/>
+        <w:t>(</w:t>
+      </w:r>
+      <w:proofErr w:type="gramStart"/>
+      <w:r>
+        <w:rPr>
+          <w:rFonts w:ascii="Times New Roman" w:hAnsi="Times New Roman" w:cs="Times New Roman"/>
+          <w:sz w:val="36"/>
+          <w:szCs w:val="36"/>
+        </w:rPr>
+        <w:t>the</w:t>
+      </w:r>
+      <w:proofErr w:type="gramEnd"/>
+      <w:r>
+        <w:rPr>
+          <w:rFonts w:ascii="Times New Roman" w:hAnsi="Times New Roman" w:cs="Times New Roman"/>
+          <w:sz w:val="36"/>
+          <w:szCs w:val="36"/>
+        </w:rPr>
+        <w:t xml:space="preserve"> following is if it is your first time opening this application)</w:t>
+      </w:r>
+    </w:p>
+    <w:p>
+      <w:pPr>
+        <w:pStyle w:val="ListParagraph"/>
+        <w:numPr>
+          <w:ilvl w:val="0"/>
+          <w:numId w:val="5"/>
+        </w:numPr>
+        <w:spacing w:line="600" w:lineRule="auto"/>
+        <w:rPr>
+          <w:rFonts w:ascii="Times New Roman" w:hAnsi="Times New Roman" w:cs="Times New Roman"/>
+          <w:sz w:val="36"/>
+          <w:szCs w:val="36"/>
+        </w:rPr>
+      </w:pPr>
+      <w:r>
+        <w:rPr>
+          <w:rFonts w:ascii="Times New Roman" w:hAnsi="Times New Roman" w:cs="Times New Roman"/>
+          <w:sz w:val="36"/>
+          <w:szCs w:val="36"/>
+        </w:rPr>
+        <w:t xml:space="preserve">Open </w:t>
+      </w:r>
+      <w:proofErr w:type="spellStart"/>
+      <w:r>
+        <w:rPr>
+          <w:rFonts w:ascii="Times New Roman" w:hAnsi="Times New Roman" w:cs="Times New Roman"/>
+          <w:sz w:val="36"/>
+          <w:szCs w:val="36"/>
+        </w:rPr>
+        <w:t>WindRiver</w:t>
+      </w:r>
+      <w:proofErr w:type="spellEnd"/>
+      <w:r>
+        <w:rPr>
+          <w:rFonts w:ascii="Times New Roman" w:hAnsi="Times New Roman" w:cs="Times New Roman"/>
+          <w:sz w:val="36"/>
+          <w:szCs w:val="36"/>
+        </w:rPr>
+        <w:t xml:space="preserve"> an</w:t>
+      </w:r>
+      <w:r>
+        <w:rPr>
+          <w:rFonts w:ascii="Times New Roman" w:hAnsi="Times New Roman" w:cs="Times New Roman"/>
+          <w:sz w:val="36"/>
+          <w:szCs w:val="36"/>
+        </w:rPr>
+        <w:t xml:space="preserve">d select the default workspace if it is your first time loading. </w:t>
+      </w:r>
+      <w:r>
+        <w:rPr>
+          <w:rFonts w:ascii="Times New Roman" w:hAnsi="Times New Roman" w:cs="Times New Roman"/>
+          <w:sz w:val="36"/>
+          <w:szCs w:val="36"/>
+        </w:rPr>
+        <w:t>(C:\Windriver\workspace)</w:t>
+      </w:r>
+    </w:p>
+    <w:p>
+      <w:pPr>
+        <w:pStyle w:val="ListParagraph"/>
+        <w:numPr>
+          <w:ilvl w:val="0"/>
+          <w:numId w:val="5"/>
+        </w:numPr>
+        <w:spacing w:line="600" w:lineRule="auto"/>
+        <w:rPr>
+          <w:rFonts w:ascii="Times New Roman" w:hAnsi="Times New Roman" w:cs="Times New Roman"/>
+          <w:sz w:val="36"/>
+          <w:szCs w:val="36"/>
+        </w:rPr>
+      </w:pPr>
+      <w:r>
+        <w:rPr>
+          <w:rFonts w:ascii="Times New Roman" w:hAnsi="Times New Roman" w:cs="Times New Roman"/>
+          <w:sz w:val="36"/>
+          <w:szCs w:val="36"/>
+        </w:rPr>
+        <w:t>Click on the file menu, and select the option import. Expand the general menu, and select the option, Existing projects into workspace. Click ok.</w:t>
+      </w:r>
+    </w:p>
+    <w:p>
+      <w:pPr>
+        <w:pStyle w:val="ListParagraph"/>
+        <w:numPr>
+          <w:ilvl w:val="0"/>
+          <w:numId w:val="5"/>
+        </w:numPr>
+        <w:spacing w:line="600" w:lineRule="auto"/>
+        <w:rPr>
+          <w:rFonts w:ascii="Times New Roman" w:hAnsi="Times New Roman" w:cs="Times New Roman"/>
+          <w:sz w:val="36"/>
+          <w:szCs w:val="36"/>
+        </w:rPr>
+      </w:pPr>
+      <w:r>
+        <w:rPr>
+          <w:rFonts w:ascii="Times New Roman" w:hAnsi="Times New Roman" w:cs="Times New Roman"/>
+          <w:sz w:val="36"/>
+          <w:szCs w:val="36"/>
+        </w:rPr>
+        <w:t>Click browse, make sure it says workspace in the folder text, and select ok.</w:t>
+      </w:r>
+    </w:p>
+    <w:p>
+      <w:pPr>
+        <w:pStyle w:val="ListParagraph"/>
+        <w:numPr>
+          <w:ilvl w:val="0"/>
+          <w:numId w:val="5"/>
+        </w:numPr>
+        <w:spacing w:line="600" w:lineRule="auto"/>
+        <w:rPr>
+          <w:rFonts w:ascii="Times New Roman" w:hAnsi="Times New Roman" w:cs="Times New Roman"/>
+          <w:sz w:val="36"/>
+          <w:szCs w:val="36"/>
+        </w:rPr>
+      </w:pPr>
+      <w:r>
+        <w:rPr>
+          <w:rFonts w:ascii="Times New Roman" w:hAnsi="Times New Roman" w:cs="Times New Roman"/>
+          <w:sz w:val="36"/>
+          <w:szCs w:val="36"/>
+        </w:rPr>
+        <w:t>Select the project you want to import and click finish.</w:t>
+      </w:r>
+    </w:p>
+    <w:p>
+      <w:pPr>
+        <w:spacing w:line="600" w:lineRule="auto"/>
+        <w:rPr>
+          <w:rFonts w:ascii="Times New Roman" w:hAnsi="Times New Roman" w:cs="Times New Roman"/>
+          <w:sz w:val="36"/>
+          <w:szCs w:val="36"/>
+        </w:rPr>
+      </w:pPr>
+      <w:r>
+        <w:rPr>
+          <w:rFonts w:ascii="Times New Roman" w:hAnsi="Times New Roman" w:cs="Times New Roman"/>
+          <w:sz w:val="36"/>
+          <w:szCs w:val="36"/>
+        </w:rPr>
+        <w:lastRenderedPageBreak/>
+        <w:t>3.</w:t>
+      </w:r>
+      <w:r>
+        <w:rPr>
+          <w:rFonts w:ascii="Times New Roman" w:hAnsi="Times New Roman" w:cs="Times New Roman"/>
+          <w:sz w:val="36"/>
+          <w:szCs w:val="36"/>
+        </w:rPr>
+        <w:tab/>
+      </w:r>
+      <w:r>
+        <w:rPr>
+          <w:rFonts w:ascii="Times New Roman" w:hAnsi="Times New Roman" w:cs="Times New Roman"/>
+          <w:sz w:val="36"/>
+          <w:szCs w:val="36"/>
+        </w:rPr>
+        <w:t>Understanding the Diagnostic Code</w:t>
+      </w:r>
+    </w:p>
+    <w:p>
+      <w:pPr>
+        <w:spacing w:line="600" w:lineRule="auto"/>
+        <w:rPr>
+          <w:rFonts w:ascii="Times New Roman" w:hAnsi="Times New Roman" w:cs="Times New Roman"/>
+          <w:sz w:val="36"/>
+          <w:szCs w:val="36"/>
+        </w:rPr>
+      </w:pPr>
+      <w:r>
+        <w:rPr>
+          <w:rFonts w:ascii="Times New Roman" w:hAnsi="Times New Roman" w:cs="Times New Roman"/>
+          <w:sz w:val="36"/>
+          <w:szCs w:val="36"/>
+        </w:rPr>
+        <w:t>4.</w:t>
+      </w:r>
+      <w:r>
+        <w:rPr>
+          <w:rFonts w:ascii="Times New Roman" w:hAnsi="Times New Roman" w:cs="Times New Roman"/>
+          <w:sz w:val="36"/>
+          <w:szCs w:val="36"/>
+        </w:rPr>
+        <w:tab/>
+      </w:r>
+      <w:r>
+        <w:rPr>
+          <w:rFonts w:ascii="Times New Roman" w:hAnsi="Times New Roman" w:cs="Times New Roman"/>
+          <w:sz w:val="36"/>
+          <w:szCs w:val="36"/>
+        </w:rPr>
+        <w:t>Understanding the Data Collection</w:t>
+      </w:r>
+    </w:p>
+    <w:p>
+      <w:pPr>
+        <w:spacing w:line="360" w:lineRule="auto"/>
+        <w:rPr>
+          <w:rFonts w:ascii="Times New Roman" w:hAnsi="Times New Roman" w:cs="Times New Roman"/>
+          <w:sz w:val="36"/>
+          <w:szCs w:val="36"/>
+        </w:rPr>
+      </w:pPr>
+      <w:r>
+        <w:rPr>
+          <w:rFonts w:ascii="Times New Roman" w:hAnsi="Times New Roman" w:cs="Times New Roman"/>
+          <w:sz w:val="36"/>
+          <w:szCs w:val="36"/>
+        </w:rPr>
+        <w:t xml:space="preserve"> </w:t>
       </w:r>
     </w:p>
     <w:sectPr>
@@ -1048,7 +1987,7 @@
   <w:abstractNum w:abstractNumId="3">
     <w:nsid w:val="25D50640"/>
     <w:multiLevelType w:val="hybridMultilevel"/>
-    <w:tmpl w:val="0254A9C0"/>
+    <w:tmpl w:val="3B20BB52"/>
     <w:lvl w:ilvl="0" w:tplc="04090001">
       <w:start w:val="1"/>
       <w:numFmt w:val="bullet"/>
@@ -1156,6 +2095,92 @@
       <w:rPr>
         <w:rFonts w:ascii="Wingdings" w:hAnsi="Wingdings" w:hint="default"/>
       </w:rPr>
+    </w:lvl>
+  </w:abstractNum>
+  <w:abstractNum w:abstractNumId="4">
+    <w:nsid w:val="7FAD66D5"/>
+    <w:multiLevelType w:val="hybridMultilevel"/>
+    <w:tmpl w:val="9FD2AA3A"/>
+    <w:lvl w:ilvl="0" w:tplc="0409000F">
+      <w:start w:val="1"/>
+      <w:numFmt w:val="decimal"/>
+      <w:lvlText w:val="%1."/>
+      <w:lvlJc w:val="left"/>
+      <w:pPr>
+        <w:ind w:left="720" w:hanging="360"/>
+      </w:pPr>
+    </w:lvl>
+    <w:lvl w:ilvl="1" w:tplc="04090019" w:tentative="1">
+      <w:start w:val="1"/>
+      <w:numFmt w:val="lowerLetter"/>
+      <w:lvlText w:val="%2."/>
+      <w:lvlJc w:val="left"/>
+      <w:pPr>
+        <w:ind w:left="1440" w:hanging="360"/>
+      </w:pPr>
+    </w:lvl>
+    <w:lvl w:ilvl="2" w:tplc="0409001B" w:tentative="1">
+      <w:start w:val="1"/>
+      <w:numFmt w:val="lowerRoman"/>
+      <w:lvlText w:val="%3."/>
+      <w:lvlJc w:val="right"/>
+      <w:pPr>
+        <w:ind w:left="2160" w:hanging="180"/>
+      </w:pPr>
+    </w:lvl>
+    <w:lvl w:ilvl="3" w:tplc="0409000F" w:tentative="1">
+      <w:start w:val="1"/>
+      <w:numFmt w:val="decimal"/>
+      <w:lvlText w:val="%4."/>
+      <w:lvlJc w:val="left"/>
+      <w:pPr>
+        <w:ind w:left="2880" w:hanging="360"/>
+      </w:pPr>
+    </w:lvl>
+    <w:lvl w:ilvl="4" w:tplc="04090019" w:tentative="1">
+      <w:start w:val="1"/>
+      <w:numFmt w:val="lowerLetter"/>
+      <w:lvlText w:val="%5."/>
+      <w:lvlJc w:val="left"/>
+      <w:pPr>
+        <w:ind w:left="3600" w:hanging="360"/>
+      </w:pPr>
+    </w:lvl>
+    <w:lvl w:ilvl="5" w:tplc="0409001B" w:tentative="1">
+      <w:start w:val="1"/>
+      <w:numFmt w:val="lowerRoman"/>
+      <w:lvlText w:val="%6."/>
+      <w:lvlJc w:val="right"/>
+      <w:pPr>
+        <w:ind w:left="4320" w:hanging="180"/>
+      </w:pPr>
+    </w:lvl>
+    <w:lvl w:ilvl="6" w:tplc="0409000F" w:tentative="1">
+      <w:start w:val="1"/>
+      <w:numFmt w:val="decimal"/>
+      <w:lvlText w:val="%7."/>
+      <w:lvlJc w:val="left"/>
+      <w:pPr>
+        <w:ind w:left="5040" w:hanging="360"/>
+      </w:pPr>
+    </w:lvl>
+    <w:lvl w:ilvl="7" w:tplc="04090019" w:tentative="1">
+      <w:start w:val="1"/>
+      <w:numFmt w:val="lowerLetter"/>
+      <w:lvlText w:val="%8."/>
+      <w:lvlJc w:val="left"/>
+      <w:pPr>
+        <w:ind w:left="5760" w:hanging="360"/>
+      </w:pPr>
+    </w:lvl>
+    <w:lvl w:ilvl="8" w:tplc="0409001B" w:tentative="1">
+      <w:start w:val="1"/>
+      <w:numFmt w:val="lowerRoman"/>
+      <w:lvlText w:val="%9."/>
+      <w:lvlJc w:val="right"/>
+      <w:pPr>
+        <w:ind w:left="6480" w:hanging="180"/>
+      </w:pPr>
     </w:lvl>
   </w:abstractNum>
   <w:num w:numId="1">
@@ -1169,6 +2194,9 @@
   </w:num>
   <w:num w:numId="4">
     <w:abstractNumId w:val="3"/>
+  </w:num>
+  <w:num w:numId="5">
+    <w:abstractNumId w:val="4"/>
   </w:num>
 </w:numbering>
 </file>

</xml_diff>

<commit_message>
Added more to Diagnostic code documentation.docx
</commit_message>
<xml_diff>
--- a/other/Diagnostic code documentation.docx
+++ b/other/Diagnostic code documentation.docx
@@ -414,21 +414,22 @@
     </w:p>
     <w:p>
       <w:pPr>
-        <w:spacing w:line="600" w:lineRule="auto"/>
+        <w:spacing w:line="360" w:lineRule="auto"/>
+        <w:contextualSpacing/>
         <w:jc w:val="center"/>
         <w:rPr>
           <w:rFonts w:ascii="Times New Roman" w:hAnsi="Times New Roman" w:cs="Times New Roman"/>
           <w:b/>
-          <w:sz w:val="56"/>
-          <w:szCs w:val="56"/>
+          <w:sz w:val="30"/>
+          <w:szCs w:val="30"/>
         </w:rPr>
       </w:pPr>
       <w:r>
         <w:rPr>
           <w:rFonts w:ascii="Times New Roman" w:hAnsi="Times New Roman" w:cs="Times New Roman"/>
           <w:b/>
-          <w:sz w:val="56"/>
-          <w:szCs w:val="56"/>
+          <w:sz w:val="30"/>
+          <w:szCs w:val="30"/>
         </w:rPr>
         <w:lastRenderedPageBreak/>
         <w:t>1. Software Required to Compile</w:t>
@@ -437,19 +438,36 @@
     <w:p>
       <w:pPr>
         <w:spacing w:line="360" w:lineRule="auto"/>
-        <w:rPr>
-          <w:rFonts w:ascii="Times New Roman" w:hAnsi="Times New Roman" w:cs="Times New Roman"/>
-          <w:sz w:val="36"/>
-          <w:szCs w:val="36"/>
-        </w:rPr>
-      </w:pPr>
-      <w:r>
-        <w:rPr>
-          <w:rFonts w:ascii="Times New Roman" w:hAnsi="Times New Roman" w:cs="Times New Roman"/>
-          <w:sz w:val="36"/>
-          <w:szCs w:val="36"/>
-        </w:rPr>
-        <w:t>In order to read, use and deploy the diagnostic code, you need to download and install the following programs:</w:t>
+        <w:contextualSpacing/>
+        <w:rPr>
+          <w:rFonts w:ascii="Times New Roman" w:hAnsi="Times New Roman" w:cs="Times New Roman"/>
+          <w:sz w:val="30"/>
+          <w:szCs w:val="30"/>
+        </w:rPr>
+      </w:pPr>
+      <w:r>
+        <w:rPr>
+          <w:rFonts w:ascii="Times New Roman" w:hAnsi="Times New Roman" w:cs="Times New Roman"/>
+          <w:sz w:val="30"/>
+          <w:szCs w:val="30"/>
+        </w:rPr>
+        <w:t>In order to read, use and deploy the diagnostic code</w:t>
+      </w:r>
+      <w:r>
+        <w:rPr>
+          <w:rFonts w:ascii="Times New Roman" w:hAnsi="Times New Roman" w:cs="Times New Roman"/>
+          <w:sz w:val="30"/>
+          <w:szCs w:val="30"/>
+        </w:rPr>
+        <w:t xml:space="preserve"> (for 2013-2014 build season)</w:t>
+      </w:r>
+      <w:r>
+        <w:rPr>
+          <w:rFonts w:ascii="Times New Roman" w:hAnsi="Times New Roman" w:cs="Times New Roman"/>
+          <w:sz w:val="30"/>
+          <w:szCs w:val="30"/>
+        </w:rPr>
+        <w:t>, you need to download and install the following programs:</w:t>
       </w:r>
     </w:p>
     <w:p>
@@ -462,53 +480,51 @@
         <w:spacing w:line="360" w:lineRule="auto"/>
         <w:rPr>
           <w:rFonts w:ascii="Times New Roman" w:hAnsi="Times New Roman" w:cs="Times New Roman"/>
-          <w:sz w:val="36"/>
-          <w:szCs w:val="36"/>
-        </w:rPr>
-      </w:pPr>
+          <w:sz w:val="30"/>
+          <w:szCs w:val="30"/>
+        </w:rPr>
+      </w:pPr>
+      <w:r>
+        <w:rPr>
+          <w:rFonts w:ascii="Times New Roman" w:hAnsi="Times New Roman" w:cs="Times New Roman"/>
+          <w:sz w:val="30"/>
+          <w:szCs w:val="30"/>
+        </w:rPr>
+        <w:t>WindRiver Workbench</w:t>
+      </w:r>
+      <w:r>
+        <w:rPr>
+          <w:rFonts w:ascii="Times New Roman" w:hAnsi="Times New Roman" w:cs="Times New Roman"/>
+          <w:sz w:val="30"/>
+          <w:szCs w:val="30"/>
+        </w:rPr>
+        <w:t xml:space="preserve"> (and </w:t>
+      </w:r>
       <w:proofErr w:type="spellStart"/>
       <w:r>
         <w:rPr>
           <w:rFonts w:ascii="Times New Roman" w:hAnsi="Times New Roman" w:cs="Times New Roman"/>
-          <w:sz w:val="36"/>
-          <w:szCs w:val="36"/>
-        </w:rPr>
-        <w:t>WindRiver</w:t>
+          <w:sz w:val="30"/>
+          <w:szCs w:val="30"/>
+        </w:rPr>
+        <w:t>workbenchUpdate</w:t>
       </w:r>
       <w:proofErr w:type="spellEnd"/>
       <w:r>
         <w:rPr>
           <w:rFonts w:ascii="Times New Roman" w:hAnsi="Times New Roman" w:cs="Times New Roman"/>
-          <w:sz w:val="36"/>
-          <w:szCs w:val="36"/>
-        </w:rPr>
-        <w:t xml:space="preserve"> Workbench</w:t>
-      </w:r>
-      <w:r>
-        <w:rPr>
-          <w:rFonts w:ascii="Times New Roman" w:hAnsi="Times New Roman" w:cs="Times New Roman"/>
-          <w:sz w:val="36"/>
-          <w:szCs w:val="36"/>
-        </w:rPr>
-        <w:t xml:space="preserve"> (and </w:t>
-      </w:r>
-      <w:proofErr w:type="spellStart"/>
-      <w:r>
-        <w:rPr>
-          <w:rFonts w:ascii="Times New Roman" w:hAnsi="Times New Roman" w:cs="Times New Roman"/>
-          <w:sz w:val="36"/>
-          <w:szCs w:val="36"/>
-        </w:rPr>
-        <w:t>workbenchUpdate</w:t>
-      </w:r>
-      <w:proofErr w:type="spellEnd"/>
-      <w:r>
-        <w:rPr>
-          <w:rFonts w:ascii="Times New Roman" w:hAnsi="Times New Roman" w:cs="Times New Roman"/>
-          <w:sz w:val="36"/>
-          <w:szCs w:val="36"/>
+          <w:sz w:val="30"/>
+          <w:szCs w:val="30"/>
         </w:rPr>
         <w:t xml:space="preserve"> 20140325rev3887.zip)</w:t>
+      </w:r>
+      <w:r>
+        <w:rPr>
+          <w:rFonts w:ascii="Times New Roman" w:hAnsi="Times New Roman" w:cs="Times New Roman"/>
+          <w:sz w:val="30"/>
+          <w:szCs w:val="30"/>
+        </w:rPr>
+        <w:t xml:space="preserve"> – Environment for developing C++ code for the Robot</w:t>
       </w:r>
     </w:p>
     <w:p>
@@ -521,17 +537,25 @@
         <w:spacing w:line="360" w:lineRule="auto"/>
         <w:rPr>
           <w:rFonts w:ascii="Times New Roman" w:hAnsi="Times New Roman" w:cs="Times New Roman"/>
-          <w:sz w:val="36"/>
-          <w:szCs w:val="36"/>
-        </w:rPr>
-      </w:pPr>
-      <w:r>
-        <w:rPr>
-          <w:rFonts w:ascii="Times New Roman" w:hAnsi="Times New Roman" w:cs="Times New Roman"/>
-          <w:sz w:val="36"/>
-          <w:szCs w:val="36"/>
+          <w:sz w:val="30"/>
+          <w:szCs w:val="30"/>
+        </w:rPr>
+      </w:pPr>
+      <w:r>
+        <w:rPr>
+          <w:rFonts w:ascii="Times New Roman" w:hAnsi="Times New Roman" w:cs="Times New Roman"/>
+          <w:sz w:val="30"/>
+          <w:szCs w:val="30"/>
         </w:rPr>
         <w:t>Visual Studio 2010</w:t>
+      </w:r>
+      <w:r>
+        <w:rPr>
+          <w:rFonts w:ascii="Times New Roman" w:hAnsi="Times New Roman" w:cs="Times New Roman"/>
+          <w:sz w:val="30"/>
+          <w:szCs w:val="30"/>
+        </w:rPr>
+        <w:t xml:space="preserve"> – The environment for making the DataCollection2014.exe program</w:t>
       </w:r>
     </w:p>
     <w:p>
@@ -544,17 +568,17 @@
         <w:spacing w:line="360" w:lineRule="auto"/>
         <w:rPr>
           <w:rFonts w:ascii="Times New Roman" w:hAnsi="Times New Roman" w:cs="Times New Roman"/>
-          <w:sz w:val="36"/>
-          <w:szCs w:val="36"/>
-        </w:rPr>
-      </w:pPr>
-      <w:r>
-        <w:rPr>
-          <w:rFonts w:ascii="Times New Roman" w:hAnsi="Times New Roman" w:cs="Times New Roman"/>
-          <w:sz w:val="36"/>
-          <w:szCs w:val="36"/>
-        </w:rPr>
-        <w:t>Visual Studio 2013 (optional)</w:t>
+          <w:sz w:val="30"/>
+          <w:szCs w:val="30"/>
+        </w:rPr>
+      </w:pPr>
+      <w:r>
+        <w:rPr>
+          <w:rFonts w:ascii="Times New Roman" w:hAnsi="Times New Roman" w:cs="Times New Roman"/>
+          <w:sz w:val="30"/>
+          <w:szCs w:val="30"/>
+        </w:rPr>
+        <w:t>Git Client – The actual git binary</w:t>
       </w:r>
     </w:p>
     <w:p>
@@ -567,16 +591,16 @@
         <w:spacing w:line="360" w:lineRule="auto"/>
         <w:rPr>
           <w:rFonts w:ascii="Times New Roman" w:hAnsi="Times New Roman" w:cs="Times New Roman"/>
-          <w:sz w:val="36"/>
-          <w:szCs w:val="36"/>
+          <w:sz w:val="30"/>
+          <w:szCs w:val="30"/>
         </w:rPr>
       </w:pPr>
       <w:proofErr w:type="spellStart"/>
       <w:r>
         <w:rPr>
           <w:rFonts w:ascii="Times New Roman" w:hAnsi="Times New Roman" w:cs="Times New Roman"/>
-          <w:sz w:val="36"/>
-          <w:szCs w:val="36"/>
+          <w:sz w:val="30"/>
+          <w:szCs w:val="30"/>
         </w:rPr>
         <w:t>TortoiseGit</w:t>
       </w:r>
@@ -584,10 +608,18 @@
       <w:r>
         <w:rPr>
           <w:rFonts w:ascii="Times New Roman" w:hAnsi="Times New Roman" w:cs="Times New Roman"/>
-          <w:sz w:val="36"/>
-          <w:szCs w:val="36"/>
+          <w:sz w:val="30"/>
+          <w:szCs w:val="30"/>
         </w:rPr>
         <w:t>(optional)</w:t>
+      </w:r>
+      <w:r>
+        <w:rPr>
+          <w:rFonts w:ascii="Times New Roman" w:hAnsi="Times New Roman" w:cs="Times New Roman"/>
+          <w:sz w:val="30"/>
+          <w:szCs w:val="30"/>
+        </w:rPr>
+        <w:t xml:space="preserve"> – A nice GUI for git</w:t>
       </w:r>
     </w:p>
     <w:p>
@@ -600,16 +632,16 @@
         <w:spacing w:line="360" w:lineRule="auto"/>
         <w:rPr>
           <w:rFonts w:ascii="Times New Roman" w:hAnsi="Times New Roman" w:cs="Times New Roman"/>
-          <w:sz w:val="36"/>
-          <w:szCs w:val="36"/>
+          <w:sz w:val="30"/>
+          <w:szCs w:val="30"/>
         </w:rPr>
       </w:pPr>
       <w:proofErr w:type="spellStart"/>
       <w:r>
         <w:rPr>
           <w:rFonts w:ascii="Times New Roman" w:hAnsi="Times New Roman" w:cs="Times New Roman"/>
-          <w:sz w:val="36"/>
-          <w:szCs w:val="36"/>
+          <w:sz w:val="30"/>
+          <w:szCs w:val="30"/>
         </w:rPr>
         <w:t>GitHub</w:t>
       </w:r>
@@ -617,36 +649,18 @@
       <w:r>
         <w:rPr>
           <w:rFonts w:ascii="Times New Roman" w:hAnsi="Times New Roman" w:cs="Times New Roman"/>
-          <w:sz w:val="36"/>
-          <w:szCs w:val="36"/>
+          <w:sz w:val="30"/>
+          <w:szCs w:val="30"/>
         </w:rPr>
         <w:t xml:space="preserve"> application</w:t>
       </w:r>
       <w:r>
         <w:rPr>
           <w:rFonts w:ascii="Times New Roman" w:hAnsi="Times New Roman" w:cs="Times New Roman"/>
-          <w:sz w:val="36"/>
-          <w:szCs w:val="36"/>
-        </w:rPr>
-        <w:t xml:space="preserve"> (make sure you have a </w:t>
-      </w:r>
-      <w:proofErr w:type="spellStart"/>
-      <w:r>
-        <w:rPr>
-          <w:rFonts w:ascii="Times New Roman" w:hAnsi="Times New Roman" w:cs="Times New Roman"/>
-          <w:sz w:val="36"/>
-          <w:szCs w:val="36"/>
-        </w:rPr>
-        <w:t>GitHub</w:t>
-      </w:r>
-      <w:proofErr w:type="spellEnd"/>
-      <w:r>
-        <w:rPr>
-          <w:rFonts w:ascii="Times New Roman" w:hAnsi="Times New Roman" w:cs="Times New Roman"/>
-          <w:sz w:val="36"/>
-          <w:szCs w:val="36"/>
-        </w:rPr>
-        <w:t xml:space="preserve"> account)</w:t>
+          <w:sz w:val="30"/>
+          <w:szCs w:val="30"/>
+        </w:rPr>
+        <w:t>-only helpful for the git shell</w:t>
       </w:r>
     </w:p>
     <w:p>
@@ -659,43 +673,162 @@
         <w:spacing w:line="360" w:lineRule="auto"/>
         <w:rPr>
           <w:rFonts w:ascii="Times New Roman" w:hAnsi="Times New Roman" w:cs="Times New Roman"/>
-          <w:sz w:val="36"/>
-          <w:szCs w:val="36"/>
-        </w:rPr>
-      </w:pPr>
-      <w:r>
-        <w:rPr>
-          <w:rFonts w:ascii="Times New Roman" w:hAnsi="Times New Roman" w:cs="Times New Roman"/>
-          <w:sz w:val="36"/>
-          <w:szCs w:val="36"/>
+          <w:sz w:val="30"/>
+          <w:szCs w:val="30"/>
+        </w:rPr>
+      </w:pPr>
+      <w:r>
+        <w:rPr>
+          <w:rFonts w:ascii="Times New Roman" w:hAnsi="Times New Roman" w:cs="Times New Roman"/>
+          <w:sz w:val="30"/>
+          <w:szCs w:val="30"/>
+        </w:rPr>
+        <w:t>M</w:t>
+      </w:r>
+      <w:r>
+        <w:rPr>
+          <w:rFonts w:ascii="Times New Roman" w:hAnsi="Times New Roman" w:cs="Times New Roman"/>
+          <w:sz w:val="30"/>
+          <w:szCs w:val="30"/>
+        </w:rPr>
+        <w:t xml:space="preserve">ake sure you have a </w:t>
+      </w:r>
+      <w:proofErr w:type="spellStart"/>
+      <w:r>
+        <w:rPr>
+          <w:rFonts w:ascii="Times New Roman" w:hAnsi="Times New Roman" w:cs="Times New Roman"/>
+          <w:sz w:val="30"/>
+          <w:szCs w:val="30"/>
+        </w:rPr>
+        <w:t>GitHub</w:t>
+      </w:r>
+      <w:proofErr w:type="spellEnd"/>
+      <w:r>
+        <w:rPr>
+          <w:rFonts w:ascii="Times New Roman" w:hAnsi="Times New Roman" w:cs="Times New Roman"/>
+          <w:sz w:val="30"/>
+          <w:szCs w:val="30"/>
+        </w:rPr>
+        <w:t xml:space="preserve"> account</w:t>
+      </w:r>
+    </w:p>
+    <w:p>
+      <w:pPr>
+        <w:pStyle w:val="ListParagraph"/>
+        <w:numPr>
+          <w:ilvl w:val="0"/>
+          <w:numId w:val="3"/>
+        </w:numPr>
+        <w:spacing w:line="360" w:lineRule="auto"/>
+        <w:rPr>
+          <w:rFonts w:ascii="Times New Roman" w:hAnsi="Times New Roman" w:cs="Times New Roman"/>
+          <w:sz w:val="30"/>
+          <w:szCs w:val="30"/>
+        </w:rPr>
+      </w:pPr>
+      <w:r>
+        <w:rPr>
+          <w:rFonts w:ascii="Times New Roman" w:hAnsi="Times New Roman" w:cs="Times New Roman"/>
+          <w:sz w:val="30"/>
+          <w:szCs w:val="30"/>
         </w:rPr>
         <w:t>FRC2014UpdateSuite.zip</w:t>
       </w:r>
       <w:r>
         <w:rPr>
           <w:rFonts w:ascii="Times New Roman" w:hAnsi="Times New Roman" w:cs="Times New Roman"/>
-          <w:sz w:val="36"/>
-          <w:szCs w:val="36"/>
-        </w:rPr>
-        <w:t xml:space="preserve"> (to run the robot)</w:t>
-      </w:r>
-    </w:p>
-    <w:p>
-      <w:pPr>
-        <w:spacing w:line="360" w:lineRule="auto"/>
-        <w:rPr>
-          <w:rFonts w:ascii="Times New Roman" w:hAnsi="Times New Roman" w:cs="Times New Roman"/>
-          <w:sz w:val="36"/>
-          <w:szCs w:val="36"/>
-        </w:rPr>
-      </w:pPr>
-      <w:r>
-        <w:rPr>
-          <w:rFonts w:ascii="Times New Roman" w:hAnsi="Times New Roman" w:cs="Times New Roman"/>
-          <w:sz w:val="36"/>
-          <w:szCs w:val="36"/>
-        </w:rPr>
-        <w:t>Other useful programs to Install and Run:</w:t>
+          <w:sz w:val="30"/>
+          <w:szCs w:val="30"/>
+        </w:rPr>
+        <w:t xml:space="preserve"> (Driver Station, </w:t>
+      </w:r>
+      <w:proofErr w:type="spellStart"/>
+      <w:r>
+        <w:rPr>
+          <w:rFonts w:ascii="Times New Roman" w:hAnsi="Times New Roman" w:cs="Times New Roman"/>
+          <w:sz w:val="30"/>
+          <w:szCs w:val="30"/>
+        </w:rPr>
+        <w:t>NetConsole</w:t>
+      </w:r>
+      <w:proofErr w:type="gramStart"/>
+      <w:r>
+        <w:rPr>
+          <w:rFonts w:ascii="Times New Roman" w:hAnsi="Times New Roman" w:cs="Times New Roman"/>
+          <w:sz w:val="30"/>
+          <w:szCs w:val="30"/>
+        </w:rPr>
+        <w:t>,etc</w:t>
+      </w:r>
+      <w:proofErr w:type="spellEnd"/>
+      <w:proofErr w:type="gramEnd"/>
+      <w:r>
+        <w:rPr>
+          <w:rFonts w:ascii="Times New Roman" w:hAnsi="Times New Roman" w:cs="Times New Roman"/>
+          <w:sz w:val="30"/>
+          <w:szCs w:val="30"/>
+        </w:rPr>
+        <w:t>)</w:t>
+      </w:r>
+      <w:r>
+        <w:rPr>
+          <w:rFonts w:ascii="Times New Roman" w:hAnsi="Times New Roman" w:cs="Times New Roman"/>
+          <w:sz w:val="30"/>
+          <w:szCs w:val="30"/>
+        </w:rPr>
+        <w:t xml:space="preserve"> make sure to NOT install anything with the name </w:t>
+      </w:r>
+      <w:proofErr w:type="spellStart"/>
+      <w:r>
+        <w:rPr>
+          <w:rFonts w:ascii="Times New Roman" w:hAnsi="Times New Roman" w:cs="Times New Roman"/>
+          <w:sz w:val="30"/>
+          <w:szCs w:val="30"/>
+        </w:rPr>
+        <w:t>LabView</w:t>
+      </w:r>
+      <w:proofErr w:type="spellEnd"/>
+      <w:r>
+        <w:rPr>
+          <w:rFonts w:ascii="Times New Roman" w:hAnsi="Times New Roman" w:cs="Times New Roman"/>
+          <w:sz w:val="30"/>
+          <w:szCs w:val="30"/>
+        </w:rPr>
+        <w:t>!!</w:t>
+      </w:r>
+    </w:p>
+    <w:p>
+      <w:pPr>
+        <w:spacing w:line="360" w:lineRule="auto"/>
+        <w:rPr>
+          <w:rFonts w:ascii="Times New Roman" w:hAnsi="Times New Roman" w:cs="Times New Roman"/>
+          <w:sz w:val="30"/>
+          <w:szCs w:val="30"/>
+        </w:rPr>
+      </w:pPr>
+      <w:r>
+        <w:rPr>
+          <w:rFonts w:ascii="Times New Roman" w:hAnsi="Times New Roman" w:cs="Times New Roman"/>
+          <w:sz w:val="30"/>
+          <w:szCs w:val="30"/>
+        </w:rPr>
+        <w:t>Othe</w:t>
+      </w:r>
+      <w:r>
+        <w:rPr>
+          <w:rFonts w:ascii="Times New Roman" w:hAnsi="Times New Roman" w:cs="Times New Roman"/>
+          <w:sz w:val="30"/>
+          <w:szCs w:val="30"/>
+        </w:rPr>
+        <w:t>r useful programs to Install/</w:t>
+      </w:r>
+      <w:r>
+        <w:rPr>
+          <w:rFonts w:ascii="Times New Roman" w:hAnsi="Times New Roman" w:cs="Times New Roman"/>
+          <w:sz w:val="30"/>
+          <w:szCs w:val="30"/>
+        </w:rPr>
+        <w:t>Run:</w:t>
       </w:r>
     </w:p>
     <w:p>
@@ -708,39 +841,39 @@
         <w:spacing w:line="360" w:lineRule="auto"/>
         <w:rPr>
           <w:rFonts w:ascii="Times New Roman" w:hAnsi="Times New Roman" w:cs="Times New Roman"/>
-          <w:sz w:val="36"/>
-          <w:szCs w:val="36"/>
-        </w:rPr>
-      </w:pPr>
-      <w:r>
-        <w:rPr>
-          <w:rFonts w:ascii="Times New Roman" w:hAnsi="Times New Roman" w:cs="Times New Roman"/>
-          <w:sz w:val="36"/>
-          <w:szCs w:val="36"/>
+          <w:sz w:val="30"/>
+          <w:szCs w:val="30"/>
+        </w:rPr>
+      </w:pPr>
+      <w:r>
+        <w:rPr>
+          <w:rFonts w:ascii="Times New Roman" w:hAnsi="Times New Roman" w:cs="Times New Roman"/>
+          <w:sz w:val="30"/>
+          <w:szCs w:val="30"/>
         </w:rPr>
         <w:t xml:space="preserve">(I) </w:t>
       </w:r>
       <w:r>
         <w:rPr>
           <w:rFonts w:ascii="Times New Roman" w:hAnsi="Times New Roman" w:cs="Times New Roman"/>
-          <w:sz w:val="36"/>
-          <w:szCs w:val="36"/>
+          <w:sz w:val="30"/>
+          <w:szCs w:val="30"/>
         </w:rPr>
         <w:t xml:space="preserve">2CAN Firmware Utility – </w:t>
       </w:r>
       <w:r>
         <w:rPr>
           <w:rFonts w:ascii="Times New Roman" w:hAnsi="Times New Roman" w:cs="Times New Roman"/>
-          <w:sz w:val="36"/>
-          <w:szCs w:val="36"/>
+          <w:sz w:val="30"/>
+          <w:szCs w:val="30"/>
         </w:rPr>
         <w:t>Program</w:t>
       </w:r>
       <w:r>
         <w:rPr>
           <w:rFonts w:ascii="Times New Roman" w:hAnsi="Times New Roman" w:cs="Times New Roman"/>
-          <w:sz w:val="36"/>
-          <w:szCs w:val="36"/>
+          <w:sz w:val="30"/>
+          <w:szCs w:val="30"/>
         </w:rPr>
         <w:t>, diagnose, and update firmware on the 2CAN</w:t>
       </w:r>
@@ -755,15 +888,15 @@
         <w:spacing w:line="360" w:lineRule="auto"/>
         <w:rPr>
           <w:rFonts w:ascii="Times New Roman" w:hAnsi="Times New Roman" w:cs="Times New Roman"/>
-          <w:sz w:val="36"/>
-          <w:szCs w:val="36"/>
-        </w:rPr>
-      </w:pPr>
-      <w:r>
-        <w:rPr>
-          <w:rFonts w:ascii="Times New Roman" w:hAnsi="Times New Roman" w:cs="Times New Roman"/>
-          <w:sz w:val="36"/>
-          <w:szCs w:val="36"/>
+          <w:sz w:val="30"/>
+          <w:szCs w:val="30"/>
+        </w:rPr>
+      </w:pPr>
+      <w:r>
+        <w:rPr>
+          <w:rFonts w:ascii="Times New Roman" w:hAnsi="Times New Roman" w:cs="Times New Roman"/>
+          <w:sz w:val="30"/>
+          <w:szCs w:val="30"/>
         </w:rPr>
         <w:t>(I) FRC Bridge Configuration Utility – An easy way to configure and program the radio</w:t>
       </w:r>
@@ -775,18 +908,18 @@
           <w:ilvl w:val="0"/>
           <w:numId w:val="4"/>
         </w:numPr>
-        <w:spacing w:line="600" w:lineRule="auto"/>
-        <w:rPr>
-          <w:rFonts w:ascii="Times New Roman" w:hAnsi="Times New Roman" w:cs="Times New Roman"/>
-          <w:sz w:val="36"/>
-          <w:szCs w:val="36"/>
-        </w:rPr>
-      </w:pPr>
-      <w:r>
-        <w:rPr>
-          <w:rFonts w:ascii="Times New Roman" w:hAnsi="Times New Roman" w:cs="Times New Roman"/>
-          <w:sz w:val="36"/>
-          <w:szCs w:val="36"/>
+        <w:spacing w:line="360" w:lineRule="auto"/>
+        <w:rPr>
+          <w:rFonts w:ascii="Times New Roman" w:hAnsi="Times New Roman" w:cs="Times New Roman"/>
+          <w:sz w:val="30"/>
+          <w:szCs w:val="30"/>
+        </w:rPr>
+      </w:pPr>
+      <w:r>
+        <w:rPr>
+          <w:rFonts w:ascii="Times New Roman" w:hAnsi="Times New Roman" w:cs="Times New Roman"/>
+          <w:sz w:val="30"/>
+          <w:szCs w:val="30"/>
         </w:rPr>
         <w:t xml:space="preserve">(I) </w:t>
       </w:r>
@@ -794,12 +927,20 @@
       <w:r>
         <w:rPr>
           <w:rFonts w:ascii="Times New Roman" w:hAnsi="Times New Roman" w:cs="Times New Roman"/>
-          <w:sz w:val="36"/>
-          <w:szCs w:val="36"/>
+          <w:sz w:val="30"/>
+          <w:szCs w:val="30"/>
         </w:rPr>
         <w:t>WireShark</w:t>
       </w:r>
       <w:proofErr w:type="spellEnd"/>
+      <w:r>
+        <w:rPr>
+          <w:rFonts w:ascii="Times New Roman" w:hAnsi="Times New Roman" w:cs="Times New Roman"/>
+          <w:sz w:val="30"/>
+          <w:szCs w:val="30"/>
+        </w:rPr>
+        <w:t xml:space="preserve"> – An application used for listening to packets on the network.</w:t>
+      </w:r>
     </w:p>
     <w:p>
       <w:pPr>
@@ -808,18 +949,18 @@
           <w:ilvl w:val="0"/>
           <w:numId w:val="4"/>
         </w:numPr>
-        <w:spacing w:line="600" w:lineRule="auto"/>
-        <w:rPr>
-          <w:rFonts w:ascii="Times New Roman" w:hAnsi="Times New Roman" w:cs="Times New Roman"/>
-          <w:sz w:val="36"/>
-          <w:szCs w:val="36"/>
-        </w:rPr>
-      </w:pPr>
-      <w:r>
-        <w:rPr>
-          <w:rFonts w:ascii="Times New Roman" w:hAnsi="Times New Roman" w:cs="Times New Roman"/>
-          <w:sz w:val="36"/>
-          <w:szCs w:val="36"/>
+        <w:spacing w:line="360" w:lineRule="auto"/>
+        <w:rPr>
+          <w:rFonts w:ascii="Times New Roman" w:hAnsi="Times New Roman" w:cs="Times New Roman"/>
+          <w:sz w:val="30"/>
+          <w:szCs w:val="30"/>
+        </w:rPr>
+      </w:pPr>
+      <w:r>
+        <w:rPr>
+          <w:rFonts w:ascii="Times New Roman" w:hAnsi="Times New Roman" w:cs="Times New Roman"/>
+          <w:sz w:val="30"/>
+          <w:szCs w:val="30"/>
         </w:rPr>
         <w:t>(R) BDC-</w:t>
       </w:r>
@@ -827,12 +968,20 @@
       <w:r>
         <w:rPr>
           <w:rFonts w:ascii="Times New Roman" w:hAnsi="Times New Roman" w:cs="Times New Roman"/>
-          <w:sz w:val="36"/>
-          <w:szCs w:val="36"/>
+          <w:sz w:val="30"/>
+          <w:szCs w:val="30"/>
         </w:rPr>
         <w:t>Comm</w:t>
       </w:r>
       <w:proofErr w:type="spellEnd"/>
+      <w:r>
+        <w:rPr>
+          <w:rFonts w:ascii="Times New Roman" w:hAnsi="Times New Roman" w:cs="Times New Roman"/>
+          <w:sz w:val="30"/>
+          <w:szCs w:val="30"/>
+        </w:rPr>
+        <w:t xml:space="preserve"> – Application to configure the Jaguars</w:t>
+      </w:r>
     </w:p>
     <w:p>
       <w:pPr>
@@ -841,7 +990,7 @@
           <w:ilvl w:val="0"/>
           <w:numId w:val="4"/>
         </w:numPr>
-        <w:spacing w:line="600" w:lineRule="auto"/>
+        <w:spacing w:line="360" w:lineRule="auto"/>
         <w:rPr>
           <w:rFonts w:ascii="Times New Roman" w:hAnsi="Times New Roman" w:cs="Times New Roman"/>
           <w:sz w:val="36"/>
@@ -851,48 +1000,57 @@
       <w:r>
         <w:rPr>
           <w:rFonts w:ascii="Times New Roman" w:hAnsi="Times New Roman" w:cs="Times New Roman"/>
-          <w:sz w:val="36"/>
-          <w:szCs w:val="36"/>
+          <w:sz w:val="30"/>
+          <w:szCs w:val="30"/>
+        </w:rPr>
+        <w:t xml:space="preserve">(R) </w:t>
+      </w:r>
+      <w:proofErr w:type="spellStart"/>
+      <w:r>
+        <w:rPr>
+          <w:rFonts w:ascii="Times New Roman" w:hAnsi="Times New Roman" w:cs="Times New Roman"/>
+          <w:sz w:val="30"/>
+          <w:szCs w:val="30"/>
+        </w:rPr>
+        <w:t>Robotbuilder</w:t>
+      </w:r>
+      <w:proofErr w:type="spellEnd"/>
+      <w:r>
+        <w:rPr>
+          <w:rFonts w:ascii="Times New Roman" w:hAnsi="Times New Roman" w:cs="Times New Roman"/>
+          <w:sz w:val="30"/>
+          <w:szCs w:val="30"/>
+        </w:rPr>
+        <w:t xml:space="preserve"> – A java jar file that makes a skeleton of the robot code, from a GUI.</w:t>
+      </w:r>
+    </w:p>
+    <w:p>
+      <w:pPr>
+        <w:spacing w:line="360" w:lineRule="auto"/>
+        <w:contextualSpacing/>
+        <w:rPr>
+          <w:rFonts w:ascii="Times New Roman" w:hAnsi="Times New Roman" w:cs="Times New Roman"/>
+          <w:b/>
+          <w:sz w:val="24"/>
+          <w:szCs w:val="24"/>
+        </w:rPr>
+      </w:pPr>
+      <w:r>
+        <w:rPr>
+          <w:rFonts w:ascii="Times New Roman" w:hAnsi="Times New Roman" w:cs="Times New Roman"/>
+          <w:b/>
+          <w:sz w:val="24"/>
+          <w:szCs w:val="24"/>
         </w:rPr>
         <w:lastRenderedPageBreak/>
-        <w:t xml:space="preserve">(R) </w:t>
-      </w:r>
-      <w:proofErr w:type="spellStart"/>
-      <w:r>
-        <w:rPr>
-          <w:rFonts w:ascii="Times New Roman" w:hAnsi="Times New Roman" w:cs="Times New Roman"/>
-          <w:sz w:val="36"/>
-          <w:szCs w:val="36"/>
-        </w:rPr>
-        <w:t>Robotbuilder</w:t>
-      </w:r>
-      <w:proofErr w:type="spellEnd"/>
-    </w:p>
-    <w:p>
-      <w:pPr>
-        <w:spacing w:line="600" w:lineRule="auto"/>
+        <w:t>2.</w:t>
+      </w:r>
+      <w:r>
         <w:rPr>
           <w:rFonts w:ascii="Times New Roman" w:hAnsi="Times New Roman" w:cs="Times New Roman"/>
           <w:b/>
-          <w:sz w:val="48"/>
-          <w:szCs w:val="48"/>
-        </w:rPr>
-      </w:pPr>
-      <w:r>
-        <w:rPr>
-          <w:rFonts w:ascii="Times New Roman" w:hAnsi="Times New Roman" w:cs="Times New Roman"/>
-          <w:b/>
-          <w:sz w:val="48"/>
-          <w:szCs w:val="48"/>
-        </w:rPr>
-        <w:t>2.</w:t>
-      </w:r>
-      <w:r>
-        <w:rPr>
-          <w:rFonts w:ascii="Times New Roman" w:hAnsi="Times New Roman" w:cs="Times New Roman"/>
-          <w:b/>
-          <w:sz w:val="48"/>
-          <w:szCs w:val="48"/>
+          <w:sz w:val="24"/>
+          <w:szCs w:val="24"/>
         </w:rPr>
         <w:tab/>
         <w:t>Setting up your development environment</w:t>
@@ -900,92 +1058,67 @@
     </w:p>
     <w:p>
       <w:pPr>
-        <w:spacing w:line="600" w:lineRule="auto"/>
-        <w:rPr>
-          <w:rFonts w:ascii="Times New Roman" w:hAnsi="Times New Roman" w:cs="Times New Roman"/>
-          <w:sz w:val="36"/>
-          <w:szCs w:val="36"/>
-        </w:rPr>
-      </w:pPr>
-      <w:r>
-        <w:rPr>
-          <w:rFonts w:ascii="Times New Roman" w:hAnsi="Times New Roman" w:cs="Times New Roman"/>
-          <w:sz w:val="36"/>
-          <w:szCs w:val="36"/>
-        </w:rPr>
-        <w:t xml:space="preserve">There are two applications of which you need to setup your development environment: </w:t>
-      </w:r>
-      <w:proofErr w:type="spellStart"/>
-      <w:r>
-        <w:rPr>
-          <w:rFonts w:ascii="Times New Roman" w:hAnsi="Times New Roman" w:cs="Times New Roman"/>
-          <w:sz w:val="36"/>
-          <w:szCs w:val="36"/>
-        </w:rPr>
-        <w:t>WindRiver</w:t>
-      </w:r>
-      <w:proofErr w:type="spellEnd"/>
-      <w:r>
-        <w:rPr>
-          <w:rFonts w:ascii="Times New Roman" w:hAnsi="Times New Roman" w:cs="Times New Roman"/>
-          <w:sz w:val="36"/>
-          <w:szCs w:val="36"/>
-        </w:rPr>
-        <w:t xml:space="preserve"> and </w:t>
-      </w:r>
-      <w:r>
-        <w:rPr>
-          <w:rFonts w:ascii="Times New Roman" w:hAnsi="Times New Roman" w:cs="Times New Roman"/>
-          <w:sz w:val="36"/>
-          <w:szCs w:val="36"/>
+        <w:spacing w:line="360" w:lineRule="auto"/>
+        <w:contextualSpacing/>
+        <w:rPr>
+          <w:rFonts w:ascii="Times New Roman" w:hAnsi="Times New Roman" w:cs="Times New Roman"/>
+          <w:sz w:val="24"/>
+          <w:szCs w:val="24"/>
+        </w:rPr>
+      </w:pPr>
+      <w:r>
+        <w:rPr>
+          <w:rFonts w:ascii="Times New Roman" w:hAnsi="Times New Roman" w:cs="Times New Roman"/>
+          <w:sz w:val="24"/>
+          <w:szCs w:val="24"/>
+        </w:rPr>
+        <w:t xml:space="preserve">There are two applications of which you need to setup your development environment: WindRiver and </w:t>
+      </w:r>
+      <w:r>
+        <w:rPr>
+          <w:rFonts w:ascii="Times New Roman" w:hAnsi="Times New Roman" w:cs="Times New Roman"/>
+          <w:sz w:val="24"/>
+          <w:szCs w:val="24"/>
         </w:rPr>
         <w:t>Visual Studio</w:t>
       </w:r>
     </w:p>
     <w:p>
       <w:pPr>
-        <w:spacing w:line="600" w:lineRule="auto"/>
-        <w:rPr>
-          <w:rFonts w:ascii="Times New Roman" w:hAnsi="Times New Roman" w:cs="Times New Roman"/>
-          <w:sz w:val="36"/>
-          <w:szCs w:val="36"/>
-        </w:rPr>
-      </w:pPr>
-      <w:r>
-        <w:rPr>
-          <w:rFonts w:ascii="Times New Roman" w:hAnsi="Times New Roman" w:cs="Times New Roman"/>
-          <w:sz w:val="36"/>
-          <w:szCs w:val="36"/>
+        <w:spacing w:line="360" w:lineRule="auto"/>
+        <w:contextualSpacing/>
+        <w:rPr>
+          <w:rFonts w:ascii="Times New Roman" w:hAnsi="Times New Roman" w:cs="Times New Roman"/>
+          <w:sz w:val="24"/>
+          <w:szCs w:val="24"/>
+        </w:rPr>
+      </w:pPr>
+      <w:r>
+        <w:rPr>
+          <w:rFonts w:ascii="Times New Roman" w:hAnsi="Times New Roman" w:cs="Times New Roman"/>
+          <w:sz w:val="24"/>
+          <w:szCs w:val="24"/>
         </w:rPr>
         <w:t>(The following assumes you installed everything)</w:t>
       </w:r>
     </w:p>
     <w:p>
       <w:pPr>
-        <w:spacing w:line="600" w:lineRule="auto"/>
-        <w:rPr>
-          <w:rFonts w:ascii="Times New Roman" w:hAnsi="Times New Roman" w:cs="Times New Roman"/>
-          <w:sz w:val="36"/>
-          <w:szCs w:val="36"/>
-        </w:rPr>
-      </w:pPr>
-      <w:proofErr w:type="spellStart"/>
-      <w:r>
-        <w:rPr>
-          <w:rFonts w:ascii="Times New Roman" w:hAnsi="Times New Roman" w:cs="Times New Roman"/>
-          <w:sz w:val="36"/>
-          <w:szCs w:val="36"/>
-        </w:rPr>
-        <w:t>WindRiver</w:t>
-      </w:r>
-      <w:proofErr w:type="spellEnd"/>
-      <w:r>
-        <w:rPr>
-          <w:rFonts w:ascii="Times New Roman" w:hAnsi="Times New Roman" w:cs="Times New Roman"/>
-          <w:sz w:val="36"/>
-          <w:szCs w:val="36"/>
-        </w:rPr>
-        <w:t>:</w:t>
+        <w:spacing w:line="360" w:lineRule="auto"/>
+        <w:contextualSpacing/>
+        <w:rPr>
+          <w:rFonts w:ascii="Times New Roman" w:hAnsi="Times New Roman" w:cs="Times New Roman"/>
+          <w:sz w:val="24"/>
+          <w:szCs w:val="24"/>
+        </w:rPr>
+      </w:pPr>
+      <w:r>
+        <w:rPr>
+          <w:rFonts w:ascii="Times New Roman" w:hAnsi="Times New Roman" w:cs="Times New Roman"/>
+          <w:sz w:val="24"/>
+          <w:szCs w:val="24"/>
+        </w:rPr>
+        <w:t>WindRiver:</w:t>
       </w:r>
     </w:p>
     <w:p>
@@ -995,18 +1128,18 @@
           <w:ilvl w:val="0"/>
           <w:numId w:val="5"/>
         </w:numPr>
-        <w:spacing w:line="600" w:lineRule="auto"/>
-        <w:rPr>
-          <w:rFonts w:ascii="Times New Roman" w:hAnsi="Times New Roman" w:cs="Times New Roman"/>
-          <w:sz w:val="36"/>
-          <w:szCs w:val="36"/>
-        </w:rPr>
-      </w:pPr>
-      <w:r>
-        <w:rPr>
-          <w:rFonts w:ascii="Times New Roman" w:hAnsi="Times New Roman" w:cs="Times New Roman"/>
-          <w:sz w:val="36"/>
-          <w:szCs w:val="36"/>
+        <w:spacing w:line="360" w:lineRule="auto"/>
+        <w:rPr>
+          <w:rFonts w:ascii="Times New Roman" w:hAnsi="Times New Roman" w:cs="Times New Roman"/>
+          <w:sz w:val="24"/>
+          <w:szCs w:val="24"/>
+        </w:rPr>
+      </w:pPr>
+      <w:r>
+        <w:rPr>
+          <w:rFonts w:ascii="Times New Roman" w:hAnsi="Times New Roman" w:cs="Times New Roman"/>
+          <w:sz w:val="24"/>
+          <w:szCs w:val="24"/>
         </w:rPr>
         <w:t xml:space="preserve">Open your web browser to github.com and find all of the software code for our team. </w:t>
       </w:r>
@@ -1014,8 +1147,8 @@
       <w:r>
         <w:rPr>
           <w:rFonts w:ascii="Times New Roman" w:hAnsi="Times New Roman" w:cs="Times New Roman"/>
-          <w:sz w:val="36"/>
-          <w:szCs w:val="36"/>
+          <w:sz w:val="24"/>
+          <w:szCs w:val="24"/>
         </w:rPr>
         <w:t>A link for some of them are</w:t>
       </w:r>
@@ -1023,16 +1156,16 @@
       <w:r>
         <w:rPr>
           <w:rFonts w:ascii="Times New Roman" w:hAnsi="Times New Roman" w:cs="Times New Roman"/>
-          <w:sz w:val="36"/>
-          <w:szCs w:val="36"/>
+          <w:sz w:val="24"/>
+          <w:szCs w:val="24"/>
         </w:rPr>
         <w:t xml:space="preserve"> on the flash drive.</w:t>
       </w:r>
       <w:r>
         <w:rPr>
           <w:rFonts w:ascii="Times New Roman" w:hAnsi="Times New Roman" w:cs="Times New Roman"/>
-          <w:sz w:val="36"/>
-          <w:szCs w:val="36"/>
+          <w:sz w:val="24"/>
+          <w:szCs w:val="24"/>
         </w:rPr>
         <w:t xml:space="preserve"> Then copy the “clone </w:t>
       </w:r>
@@ -1040,8 +1173,8 @@
       <w:r>
         <w:rPr>
           <w:rFonts w:ascii="Times New Roman" w:hAnsi="Times New Roman" w:cs="Times New Roman"/>
-          <w:sz w:val="36"/>
-          <w:szCs w:val="36"/>
+          <w:sz w:val="24"/>
+          <w:szCs w:val="24"/>
         </w:rPr>
         <w:t>url</w:t>
       </w:r>
@@ -1049,8 +1182,8 @@
       <w:r>
         <w:rPr>
           <w:rFonts w:ascii="Times New Roman" w:hAnsi="Times New Roman" w:cs="Times New Roman"/>
-          <w:sz w:val="36"/>
-          <w:szCs w:val="36"/>
+          <w:sz w:val="24"/>
+          <w:szCs w:val="24"/>
         </w:rPr>
         <w:t xml:space="preserve">” to paste into </w:t>
       </w:r>
@@ -1058,8 +1191,8 @@
       <w:r>
         <w:rPr>
           <w:rFonts w:ascii="Times New Roman" w:hAnsi="Times New Roman" w:cs="Times New Roman"/>
-          <w:sz w:val="36"/>
-          <w:szCs w:val="36"/>
+          <w:sz w:val="24"/>
+          <w:szCs w:val="24"/>
         </w:rPr>
         <w:t>tortoiseGit</w:t>
       </w:r>
@@ -1067,30 +1200,41 @@
       <w:r>
         <w:rPr>
           <w:rFonts w:ascii="Times New Roman" w:hAnsi="Times New Roman" w:cs="Times New Roman"/>
-          <w:sz w:val="36"/>
-          <w:szCs w:val="36"/>
+          <w:sz w:val="24"/>
+          <w:szCs w:val="24"/>
         </w:rPr>
         <w:t xml:space="preserve"> later.</w:t>
       </w:r>
     </w:p>
     <w:p>
       <w:pPr>
-        <w:spacing w:line="600" w:lineRule="auto"/>
+        <w:spacing w:line="360" w:lineRule="auto"/>
         <w:ind w:left="360"/>
-        <w:rPr>
-          <w:rFonts w:ascii="Times New Roman" w:hAnsi="Times New Roman" w:cs="Times New Roman"/>
-          <w:sz w:val="36"/>
-          <w:szCs w:val="36"/>
+        <w:contextualSpacing/>
+        <w:rPr>
+          <w:rFonts w:ascii="Times New Roman" w:hAnsi="Times New Roman" w:cs="Times New Roman"/>
+          <w:sz w:val="24"/>
+          <w:szCs w:val="24"/>
         </w:rPr>
       </w:pPr>
       <w:r>
         <w:rPr>
           <w:rFonts w:ascii="Times New Roman" w:hAnsi="Times New Roman" w:cs="Times New Roman"/>
           <w:noProof/>
-          <w:sz w:val="36"/>
-          <w:szCs w:val="36"/>
-        </w:rPr>
-        <w:lastRenderedPageBreak/>
+          <w:sz w:val="24"/>
+          <w:szCs w:val="24"/>
+        </w:rPr>
+        <w:pict>
+          <v:rect id="_x0000_s1026" style="position:absolute;left:0;text-align:left;margin-left:358.5pt;margin-top:161.2pt;width:60.75pt;height:28.5pt;z-index:251659264" filled="f" strokecolor="red" strokeweight="1.5pt"/>
+        </w:pict>
+      </w:r>
+      <w:r>
+        <w:rPr>
+          <w:rFonts w:ascii="Times New Roman" w:hAnsi="Times New Roman" w:cs="Times New Roman"/>
+          <w:noProof/>
+          <w:sz w:val="24"/>
+          <w:szCs w:val="24"/>
+        </w:rPr>
         <w:drawing>
           <wp:inline distT="0" distB="0" distL="0" distR="0">
             <wp:extent cx="5943600" cy="2895600"/>
@@ -1145,123 +1289,33 @@
           <w:ilvl w:val="0"/>
           <w:numId w:val="5"/>
         </w:numPr>
-        <w:spacing w:line="600" w:lineRule="auto"/>
-        <w:rPr>
-          <w:rFonts w:ascii="Times New Roman" w:hAnsi="Times New Roman" w:cs="Times New Roman"/>
-          <w:sz w:val="36"/>
-          <w:szCs w:val="36"/>
-        </w:rPr>
-      </w:pPr>
-      <w:r>
-        <w:rPr>
-          <w:rFonts w:ascii="Times New Roman" w:hAnsi="Times New Roman" w:cs="Times New Roman"/>
-          <w:sz w:val="36"/>
-          <w:szCs w:val="36"/>
-        </w:rPr>
-        <w:t>Navigate into</w:t>
-      </w:r>
-      <w:r>
-        <w:rPr>
-          <w:rFonts w:ascii="Times New Roman" w:hAnsi="Times New Roman" w:cs="Times New Roman"/>
-          <w:sz w:val="36"/>
-          <w:szCs w:val="36"/>
-        </w:rPr>
-        <w:t xml:space="preserve"> C:\WindRiver\w</w:t>
-      </w:r>
-      <w:r>
-        <w:rPr>
-          <w:rFonts w:ascii="Times New Roman" w:hAnsi="Times New Roman" w:cs="Times New Roman"/>
-          <w:sz w:val="36"/>
-          <w:szCs w:val="36"/>
-        </w:rPr>
-        <w:t xml:space="preserve">orkspace </w:t>
-      </w:r>
-      <w:proofErr w:type="gramStart"/>
-      <w:r>
-        <w:rPr>
-          <w:rFonts w:ascii="Times New Roman" w:hAnsi="Times New Roman" w:cs="Times New Roman"/>
-          <w:sz w:val="36"/>
-          <w:szCs w:val="36"/>
-        </w:rPr>
-        <w:t>And</w:t>
-      </w:r>
-      <w:proofErr w:type="gramEnd"/>
-      <w:r>
-        <w:rPr>
-          <w:rFonts w:ascii="Times New Roman" w:hAnsi="Times New Roman" w:cs="Times New Roman"/>
-          <w:sz w:val="36"/>
-          <w:szCs w:val="36"/>
-        </w:rPr>
-        <w:t xml:space="preserve"> run the </w:t>
-      </w:r>
-      <w:proofErr w:type="spellStart"/>
-      <w:r>
-        <w:rPr>
-          <w:rFonts w:ascii="Times New Roman" w:hAnsi="Times New Roman" w:cs="Times New Roman"/>
-          <w:sz w:val="36"/>
-          <w:szCs w:val="36"/>
-        </w:rPr>
-        <w:t>git</w:t>
-      </w:r>
-      <w:proofErr w:type="spellEnd"/>
-      <w:r>
-        <w:rPr>
-          <w:rFonts w:ascii="Times New Roman" w:hAnsi="Times New Roman" w:cs="Times New Roman"/>
-          <w:sz w:val="36"/>
-          <w:szCs w:val="36"/>
-        </w:rPr>
-        <w:t xml:space="preserve"> clone command from the right click context menu.</w:t>
-      </w:r>
-      <w:r>
-        <w:rPr>
-          <w:rFonts w:ascii="Times New Roman" w:hAnsi="Times New Roman" w:cs="Times New Roman"/>
-          <w:sz w:val="36"/>
-          <w:szCs w:val="36"/>
-        </w:rPr>
-        <w:t xml:space="preserve"> If you use </w:t>
-      </w:r>
-      <w:proofErr w:type="spellStart"/>
-      <w:r>
-        <w:rPr>
-          <w:rFonts w:ascii="Times New Roman" w:hAnsi="Times New Roman" w:cs="Times New Roman"/>
-          <w:sz w:val="36"/>
-          <w:szCs w:val="36"/>
-        </w:rPr>
-        <w:t>tortoiseGit</w:t>
-      </w:r>
-      <w:proofErr w:type="spellEnd"/>
-      <w:r>
-        <w:rPr>
-          <w:rFonts w:ascii="Times New Roman" w:hAnsi="Times New Roman" w:cs="Times New Roman"/>
-          <w:sz w:val="36"/>
-          <w:szCs w:val="36"/>
-        </w:rPr>
-        <w:t>, it will look like this:</w:t>
-      </w:r>
-    </w:p>
-    <w:p>
-      <w:pPr>
-        <w:spacing w:line="600" w:lineRule="auto"/>
-        <w:ind w:left="360"/>
-        <w:rPr>
-          <w:rFonts w:ascii="Times New Roman" w:hAnsi="Times New Roman" w:cs="Times New Roman"/>
-          <w:sz w:val="36"/>
-          <w:szCs w:val="36"/>
+        <w:spacing w:line="360" w:lineRule="auto"/>
+        <w:rPr>
+          <w:rFonts w:ascii="Times New Roman" w:hAnsi="Times New Roman" w:cs="Times New Roman"/>
+          <w:sz w:val="24"/>
+          <w:szCs w:val="24"/>
         </w:rPr>
       </w:pPr>
       <w:r>
         <w:rPr>
           <w:rFonts w:ascii="Times New Roman" w:hAnsi="Times New Roman" w:cs="Times New Roman"/>
           <w:noProof/>
-          <w:sz w:val="36"/>
-          <w:szCs w:val="36"/>
-        </w:rPr>
-        <w:lastRenderedPageBreak/>
+          <w:sz w:val="24"/>
+          <w:szCs w:val="24"/>
+        </w:rPr>
         <w:drawing>
-          <wp:inline distT="0" distB="0" distL="0" distR="0">
-            <wp:extent cx="5943600" cy="3341643"/>
+          <wp:anchor distT="0" distB="0" distL="114300" distR="114300" simplePos="0" relativeHeight="251660288" behindDoc="1" locked="0" layoutInCell="1" allowOverlap="1">
+            <wp:simplePos x="0" y="0"/>
+            <wp:positionH relativeFrom="column">
+              <wp:posOffset>781050</wp:posOffset>
+            </wp:positionH>
+            <wp:positionV relativeFrom="paragraph">
+              <wp:posOffset>485775</wp:posOffset>
+            </wp:positionV>
+            <wp:extent cx="4095750" cy="2858994"/>
             <wp:effectExtent l="19050" t="0" r="0" b="0"/>
-            <wp:docPr id="3" name="Picture 4"/>
+            <wp:wrapNone/>
+            <wp:docPr id="6" name="Picture 4"/>
             <wp:cNvGraphicFramePr>
               <a:graphicFrameLocks xmlns:a="http://schemas.openxmlformats.org/drawingml/2006/main" noChangeAspect="1"/>
             </wp:cNvGraphicFramePr>
@@ -1276,7 +1330,7 @@
                   </pic:nvPicPr>
                   <pic:blipFill>
                     <a:blip r:embed="rId7" cstate="print"/>
-                    <a:srcRect/>
+                    <a:srcRect l="31090" t="25105" r="28682" b="25009"/>
                     <a:stretch>
                       <a:fillRect/>
                     </a:stretch>
@@ -1284,7 +1338,7 @@
                   <pic:spPr bwMode="auto">
                     <a:xfrm>
                       <a:off x="0" y="0"/>
-                      <a:ext cx="5943600" cy="3341643"/>
+                      <a:ext cx="4095750" cy="2858994"/>
                     </a:xfrm>
                     <a:prstGeom prst="rect">
                       <a:avLst/>
@@ -1300,175 +1354,229 @@
                 </pic:pic>
               </a:graphicData>
             </a:graphic>
-          </wp:inline>
+          </wp:anchor>
         </w:drawing>
       </w:r>
-    </w:p>
-    <w:p>
-      <w:pPr>
-        <w:spacing w:line="600" w:lineRule="auto"/>
+      <w:r>
+        <w:rPr>
+          <w:rFonts w:ascii="Times New Roman" w:hAnsi="Times New Roman" w:cs="Times New Roman"/>
+          <w:sz w:val="24"/>
+          <w:szCs w:val="24"/>
+        </w:rPr>
+        <w:t>Navigate into</w:t>
+      </w:r>
+      <w:r>
+        <w:rPr>
+          <w:rFonts w:ascii="Times New Roman" w:hAnsi="Times New Roman" w:cs="Times New Roman"/>
+          <w:sz w:val="24"/>
+          <w:szCs w:val="24"/>
+        </w:rPr>
+        <w:t xml:space="preserve"> C:\WindRiver\w</w:t>
+      </w:r>
+      <w:r>
+        <w:rPr>
+          <w:rFonts w:ascii="Times New Roman" w:hAnsi="Times New Roman" w:cs="Times New Roman"/>
+          <w:sz w:val="24"/>
+          <w:szCs w:val="24"/>
+        </w:rPr>
+        <w:t xml:space="preserve">orkspace </w:t>
+      </w:r>
+      <w:proofErr w:type="gramStart"/>
+      <w:r>
+        <w:rPr>
+          <w:rFonts w:ascii="Times New Roman" w:hAnsi="Times New Roman" w:cs="Times New Roman"/>
+          <w:sz w:val="24"/>
+          <w:szCs w:val="24"/>
+        </w:rPr>
+        <w:t>And</w:t>
+      </w:r>
+      <w:proofErr w:type="gramEnd"/>
+      <w:r>
+        <w:rPr>
+          <w:rFonts w:ascii="Times New Roman" w:hAnsi="Times New Roman" w:cs="Times New Roman"/>
+          <w:sz w:val="24"/>
+          <w:szCs w:val="24"/>
+        </w:rPr>
+        <w:t xml:space="preserve"> run </w:t>
+      </w:r>
+      <w:r>
+        <w:rPr>
+          <w:rFonts w:ascii="Times New Roman" w:hAnsi="Times New Roman" w:cs="Times New Roman"/>
+          <w:sz w:val="24"/>
+          <w:szCs w:val="24"/>
+        </w:rPr>
+        <w:t>git clone</w:t>
+      </w:r>
+      <w:r>
+        <w:rPr>
+          <w:rFonts w:ascii="Times New Roman" w:hAnsi="Times New Roman" w:cs="Times New Roman"/>
+          <w:sz w:val="24"/>
+          <w:szCs w:val="24"/>
+        </w:rPr>
+        <w:t>.</w:t>
+      </w:r>
+      <w:r>
+        <w:rPr>
+          <w:rFonts w:ascii="Times New Roman" w:hAnsi="Times New Roman" w:cs="Times New Roman"/>
+          <w:sz w:val="24"/>
+          <w:szCs w:val="24"/>
+        </w:rPr>
+        <w:t xml:space="preserve"> </w:t>
+      </w:r>
+      <w:r>
+        <w:rPr>
+          <w:rFonts w:ascii="Times New Roman" w:hAnsi="Times New Roman" w:cs="Times New Roman"/>
+          <w:sz w:val="24"/>
+          <w:szCs w:val="24"/>
+        </w:rPr>
+        <w:t xml:space="preserve"> If you use </w:t>
+      </w:r>
+      <w:proofErr w:type="spellStart"/>
+      <w:r>
+        <w:rPr>
+          <w:rFonts w:ascii="Times New Roman" w:hAnsi="Times New Roman" w:cs="Times New Roman"/>
+          <w:sz w:val="24"/>
+          <w:szCs w:val="24"/>
+        </w:rPr>
+        <w:t>tortoiseGit</w:t>
+      </w:r>
+      <w:proofErr w:type="spellEnd"/>
+      <w:r>
+        <w:rPr>
+          <w:rFonts w:ascii="Times New Roman" w:hAnsi="Times New Roman" w:cs="Times New Roman"/>
+          <w:sz w:val="24"/>
+          <w:szCs w:val="24"/>
+        </w:rPr>
+        <w:t xml:space="preserve">, </w:t>
+      </w:r>
+      <w:r>
+        <w:rPr>
+          <w:rFonts w:ascii="Times New Roman" w:hAnsi="Times New Roman" w:cs="Times New Roman"/>
+          <w:sz w:val="24"/>
+          <w:szCs w:val="24"/>
+        </w:rPr>
+        <w:t>you can right click in the workspace folder, and select the “git clone”</w:t>
+      </w:r>
+      <w:r>
+        <w:rPr>
+          <w:rFonts w:ascii="Times New Roman" w:hAnsi="Times New Roman" w:cs="Times New Roman"/>
+          <w:sz w:val="24"/>
+          <w:szCs w:val="24"/>
+        </w:rPr>
+        <w:t xml:space="preserve"> option. I</w:t>
+      </w:r>
+      <w:r>
+        <w:rPr>
+          <w:rFonts w:ascii="Times New Roman" w:hAnsi="Times New Roman" w:cs="Times New Roman"/>
+          <w:sz w:val="24"/>
+          <w:szCs w:val="24"/>
+        </w:rPr>
+        <w:t>t will look like this:</w:t>
+      </w:r>
+      <w:r>
+        <w:rPr>
+          <w:rFonts w:ascii="Times New Roman" w:hAnsi="Times New Roman" w:cs="Times New Roman"/>
+          <w:noProof/>
+          <w:sz w:val="24"/>
+          <w:szCs w:val="24"/>
+        </w:rPr>
+        <w:t xml:space="preserve"> </w:t>
+      </w:r>
+    </w:p>
+    <w:p>
+      <w:pPr>
+        <w:spacing w:line="360" w:lineRule="auto"/>
+        <w:rPr>
+          <w:rFonts w:ascii="Times New Roman" w:hAnsi="Times New Roman" w:cs="Times New Roman"/>
+          <w:sz w:val="24"/>
+          <w:szCs w:val="24"/>
+        </w:rPr>
+      </w:pPr>
+    </w:p>
+    <w:p>
+      <w:pPr>
+        <w:spacing w:line="360" w:lineRule="auto"/>
+        <w:rPr>
+          <w:rFonts w:ascii="Times New Roman" w:hAnsi="Times New Roman" w:cs="Times New Roman"/>
+          <w:sz w:val="24"/>
+          <w:szCs w:val="24"/>
+        </w:rPr>
+      </w:pPr>
+    </w:p>
+    <w:p>
+      <w:pPr>
+        <w:spacing w:line="360" w:lineRule="auto"/>
+        <w:rPr>
+          <w:rFonts w:ascii="Times New Roman" w:hAnsi="Times New Roman" w:cs="Times New Roman"/>
+          <w:sz w:val="24"/>
+          <w:szCs w:val="24"/>
+        </w:rPr>
+      </w:pPr>
+    </w:p>
+    <w:p>
+      <w:pPr>
+        <w:spacing w:line="360" w:lineRule="auto"/>
         <w:ind w:left="360"/>
-        <w:rPr>
-          <w:rFonts w:ascii="Times New Roman" w:hAnsi="Times New Roman" w:cs="Times New Roman"/>
-          <w:sz w:val="36"/>
-          <w:szCs w:val="36"/>
-        </w:rPr>
-      </w:pPr>
-      <w:r>
-        <w:rPr>
-          <w:rFonts w:ascii="Times New Roman" w:hAnsi="Times New Roman" w:cs="Times New Roman"/>
-          <w:sz w:val="36"/>
-          <w:szCs w:val="36"/>
-        </w:rPr>
-        <w:t xml:space="preserve">Talk about the </w:t>
-      </w:r>
-      <w:proofErr w:type="spellStart"/>
-      <w:r>
-        <w:rPr>
-          <w:rFonts w:ascii="Times New Roman" w:hAnsi="Times New Roman" w:cs="Times New Roman"/>
-          <w:sz w:val="36"/>
-          <w:szCs w:val="36"/>
-        </w:rPr>
-        <w:t>git</w:t>
-      </w:r>
-      <w:proofErr w:type="spellEnd"/>
-      <w:r>
-        <w:rPr>
-          <w:rFonts w:ascii="Times New Roman" w:hAnsi="Times New Roman" w:cs="Times New Roman"/>
-          <w:sz w:val="36"/>
-          <w:szCs w:val="36"/>
-        </w:rPr>
-        <w:t xml:space="preserve"> clone</w:t>
-      </w:r>
-    </w:p>
-    <w:p>
-      <w:pPr>
-        <w:spacing w:line="600" w:lineRule="auto"/>
+        <w:contextualSpacing/>
+        <w:jc w:val="center"/>
+        <w:rPr>
+          <w:rFonts w:ascii="Times New Roman" w:hAnsi="Times New Roman" w:cs="Times New Roman"/>
+          <w:sz w:val="24"/>
+          <w:szCs w:val="24"/>
+        </w:rPr>
+      </w:pPr>
+    </w:p>
+    <w:p>
+      <w:pPr>
+        <w:spacing w:line="360" w:lineRule="auto"/>
         <w:ind w:left="360"/>
-        <w:rPr>
-          <w:rFonts w:ascii="Times New Roman" w:hAnsi="Times New Roman" w:cs="Times New Roman"/>
-          <w:sz w:val="36"/>
-          <w:szCs w:val="36"/>
-        </w:rPr>
-      </w:pPr>
-      <w:r>
-        <w:rPr>
-          <w:rFonts w:ascii="Times New Roman" w:hAnsi="Times New Roman" w:cs="Times New Roman"/>
-          <w:sz w:val="36"/>
-          <w:szCs w:val="36"/>
-        </w:rPr>
-        <w:t xml:space="preserve">If you already have the code folder there, and just need to update, then right click on the folder and select </w:t>
-      </w:r>
-      <w:proofErr w:type="spellStart"/>
-      <w:r>
-        <w:rPr>
-          <w:rFonts w:ascii="Times New Roman" w:hAnsi="Times New Roman" w:cs="Times New Roman"/>
-          <w:sz w:val="36"/>
-          <w:szCs w:val="36"/>
-        </w:rPr>
-        <w:t>git</w:t>
-      </w:r>
-      <w:proofErr w:type="spellEnd"/>
-      <w:r>
-        <w:rPr>
-          <w:rFonts w:ascii="Times New Roman" w:hAnsi="Times New Roman" w:cs="Times New Roman"/>
-          <w:sz w:val="36"/>
-          <w:szCs w:val="36"/>
-        </w:rPr>
-        <w:t xml:space="preserve"> sync, then the pull button. (</w:t>
-      </w:r>
-      <w:proofErr w:type="gramStart"/>
-      <w:r>
-        <w:rPr>
-          <w:rFonts w:ascii="Times New Roman" w:hAnsi="Times New Roman" w:cs="Times New Roman"/>
-          <w:sz w:val="36"/>
-          <w:szCs w:val="36"/>
-        </w:rPr>
-        <w:t>of</w:t>
-      </w:r>
-      <w:proofErr w:type="gramEnd"/>
-      <w:r>
-        <w:rPr>
-          <w:rFonts w:ascii="Times New Roman" w:hAnsi="Times New Roman" w:cs="Times New Roman"/>
-          <w:sz w:val="36"/>
-          <w:szCs w:val="36"/>
-        </w:rPr>
-        <w:t xml:space="preserve"> course, you should have </w:t>
-      </w:r>
-      <w:proofErr w:type="spellStart"/>
-      <w:r>
-        <w:rPr>
-          <w:rFonts w:ascii="Times New Roman" w:hAnsi="Times New Roman" w:cs="Times New Roman"/>
-          <w:sz w:val="36"/>
-          <w:szCs w:val="36"/>
-        </w:rPr>
-        <w:t>commited</w:t>
-      </w:r>
-      <w:proofErr w:type="spellEnd"/>
-      <w:r>
-        <w:rPr>
-          <w:rFonts w:ascii="Times New Roman" w:hAnsi="Times New Roman" w:cs="Times New Roman"/>
-          <w:sz w:val="36"/>
-          <w:szCs w:val="36"/>
-        </w:rPr>
-        <w:t>/pushed you changes first)</w:t>
-      </w:r>
-    </w:p>
-    <w:p>
-      <w:pPr>
-        <w:spacing w:line="600" w:lineRule="auto"/>
-        <w:ind w:left="360"/>
-        <w:rPr>
-          <w:rFonts w:ascii="Times New Roman" w:hAnsi="Times New Roman" w:cs="Times New Roman"/>
-          <w:sz w:val="36"/>
-          <w:szCs w:val="36"/>
-        </w:rPr>
-      </w:pPr>
-      <w:r>
-        <w:rPr>
-          <w:rFonts w:ascii="Times New Roman" w:hAnsi="Times New Roman" w:cs="Times New Roman"/>
-          <w:sz w:val="36"/>
-          <w:szCs w:val="36"/>
+        <w:contextualSpacing/>
+        <w:rPr>
+          <w:rFonts w:ascii="Times New Roman" w:hAnsi="Times New Roman" w:cs="Times New Roman"/>
+          <w:sz w:val="24"/>
+          <w:szCs w:val="24"/>
+        </w:rPr>
+      </w:pPr>
+      <w:r>
+        <w:rPr>
+          <w:rFonts w:ascii="Times New Roman" w:hAnsi="Times New Roman" w:cs="Times New Roman"/>
+          <w:sz w:val="24"/>
+          <w:szCs w:val="24"/>
         </w:rPr>
         <w:lastRenderedPageBreak/>
+        <w:t>If you already have the code folder there, and just need to update, then right click on the folder and select g</w:t>
+      </w:r>
+      <w:r>
+        <w:rPr>
+          <w:rFonts w:ascii="Times New Roman" w:hAnsi="Times New Roman" w:cs="Times New Roman"/>
+          <w:sz w:val="24"/>
+          <w:szCs w:val="24"/>
+        </w:rPr>
+        <w:t>it sync, then the pull button. O</w:t>
+      </w:r>
+      <w:r>
+        <w:rPr>
+          <w:rFonts w:ascii="Times New Roman" w:hAnsi="Times New Roman" w:cs="Times New Roman"/>
+          <w:sz w:val="24"/>
+          <w:szCs w:val="24"/>
+        </w:rPr>
+        <w:t xml:space="preserve">f course, you should have </w:t>
+      </w:r>
+      <w:r>
+        <w:rPr>
+          <w:rFonts w:ascii="Times New Roman" w:hAnsi="Times New Roman" w:cs="Times New Roman"/>
+          <w:sz w:val="24"/>
+          <w:szCs w:val="24"/>
+        </w:rPr>
+        <w:t xml:space="preserve">committed/pushed you changes first. </w:t>
+      </w:r>
+      <w:r>
+        <w:rPr>
+          <w:rFonts w:ascii="Times New Roman" w:hAnsi="Times New Roman" w:cs="Times New Roman"/>
+          <w:sz w:val="24"/>
+          <w:szCs w:val="24"/>
+        </w:rPr>
         <w:t>If you want to change branches, then use the switch/checkout menu.</w:t>
-      </w:r>
-    </w:p>
-    <w:p>
-      <w:pPr>
-        <w:spacing w:line="600" w:lineRule="auto"/>
-        <w:rPr>
-          <w:rFonts w:ascii="Times New Roman" w:hAnsi="Times New Roman" w:cs="Times New Roman"/>
-          <w:sz w:val="36"/>
-          <w:szCs w:val="36"/>
-        </w:rPr>
-      </w:pPr>
-      <w:r>
-        <w:rPr>
-          <w:rFonts w:ascii="Times New Roman" w:hAnsi="Times New Roman" w:cs="Times New Roman"/>
-          <w:sz w:val="36"/>
-          <w:szCs w:val="36"/>
-        </w:rPr>
-        <w:tab/>
-        <w:t>(</w:t>
-      </w:r>
-      <w:proofErr w:type="gramStart"/>
-      <w:r>
-        <w:rPr>
-          <w:rFonts w:ascii="Times New Roman" w:hAnsi="Times New Roman" w:cs="Times New Roman"/>
-          <w:sz w:val="36"/>
-          <w:szCs w:val="36"/>
-        </w:rPr>
-        <w:t>the</w:t>
-      </w:r>
-      <w:proofErr w:type="gramEnd"/>
-      <w:r>
-        <w:rPr>
-          <w:rFonts w:ascii="Times New Roman" w:hAnsi="Times New Roman" w:cs="Times New Roman"/>
-          <w:sz w:val="36"/>
-          <w:szCs w:val="36"/>
-        </w:rPr>
-        <w:t xml:space="preserve"> following is if it is your first time opening this application)</w:t>
       </w:r>
     </w:p>
     <w:p>
@@ -1478,52 +1586,42 @@
           <w:ilvl w:val="0"/>
           <w:numId w:val="5"/>
         </w:numPr>
-        <w:spacing w:line="600" w:lineRule="auto"/>
-        <w:rPr>
-          <w:rFonts w:ascii="Times New Roman" w:hAnsi="Times New Roman" w:cs="Times New Roman"/>
-          <w:sz w:val="36"/>
-          <w:szCs w:val="36"/>
-        </w:rPr>
-      </w:pPr>
-      <w:r>
-        <w:rPr>
-          <w:rFonts w:ascii="Times New Roman" w:hAnsi="Times New Roman" w:cs="Times New Roman"/>
-          <w:sz w:val="36"/>
-          <w:szCs w:val="36"/>
-        </w:rPr>
-        <w:t xml:space="preserve">Open </w:t>
-      </w:r>
-      <w:proofErr w:type="spellStart"/>
-      <w:r>
-        <w:rPr>
-          <w:rFonts w:ascii="Times New Roman" w:hAnsi="Times New Roman" w:cs="Times New Roman"/>
-          <w:sz w:val="36"/>
-          <w:szCs w:val="36"/>
-        </w:rPr>
-        <w:t>WindRiver</w:t>
-      </w:r>
-      <w:proofErr w:type="spellEnd"/>
-      <w:r>
-        <w:rPr>
-          <w:rFonts w:ascii="Times New Roman" w:hAnsi="Times New Roman" w:cs="Times New Roman"/>
-          <w:sz w:val="36"/>
-          <w:szCs w:val="36"/>
-        </w:rPr>
-        <w:t xml:space="preserve"> an</w:t>
-      </w:r>
-      <w:r>
-        <w:rPr>
-          <w:rFonts w:ascii="Times New Roman" w:hAnsi="Times New Roman" w:cs="Times New Roman"/>
-          <w:sz w:val="36"/>
-          <w:szCs w:val="36"/>
-        </w:rPr>
-        <w:t xml:space="preserve">d select the default workspace if it is your first time loading. </w:t>
-      </w:r>
-      <w:r>
-        <w:rPr>
-          <w:rFonts w:ascii="Times New Roman" w:hAnsi="Times New Roman" w:cs="Times New Roman"/>
-          <w:sz w:val="36"/>
-          <w:szCs w:val="36"/>
+        <w:spacing w:line="360" w:lineRule="auto"/>
+        <w:rPr>
+          <w:rFonts w:ascii="Times New Roman" w:hAnsi="Times New Roman" w:cs="Times New Roman"/>
+          <w:sz w:val="24"/>
+          <w:szCs w:val="24"/>
+        </w:rPr>
+      </w:pPr>
+      <w:r>
+        <w:rPr>
+          <w:rFonts w:ascii="Times New Roman" w:hAnsi="Times New Roman" w:cs="Times New Roman"/>
+          <w:sz w:val="24"/>
+          <w:szCs w:val="24"/>
+        </w:rPr>
+        <w:t>Open WindRiver an</w:t>
+      </w:r>
+      <w:r>
+        <w:rPr>
+          <w:rFonts w:ascii="Times New Roman" w:hAnsi="Times New Roman" w:cs="Times New Roman"/>
+          <w:sz w:val="24"/>
+          <w:szCs w:val="24"/>
+        </w:rPr>
+        <w:t>d select the default workspace</w:t>
+      </w:r>
+      <w:r>
+        <w:rPr>
+          <w:rFonts w:ascii="Times New Roman" w:hAnsi="Times New Roman" w:cs="Times New Roman"/>
+          <w:sz w:val="24"/>
+          <w:szCs w:val="24"/>
+        </w:rPr>
+        <w:t xml:space="preserve"> </w:t>
+      </w:r>
+      <w:r>
+        <w:rPr>
+          <w:rFonts w:ascii="Times New Roman" w:hAnsi="Times New Roman" w:cs="Times New Roman"/>
+          <w:sz w:val="24"/>
+          <w:szCs w:val="24"/>
         </w:rPr>
         <w:t>(C:\Windriver\workspace)</w:t>
       </w:r>
@@ -1535,18 +1633,18 @@
           <w:ilvl w:val="0"/>
           <w:numId w:val="5"/>
         </w:numPr>
-        <w:spacing w:line="600" w:lineRule="auto"/>
-        <w:rPr>
-          <w:rFonts w:ascii="Times New Roman" w:hAnsi="Times New Roman" w:cs="Times New Roman"/>
-          <w:sz w:val="36"/>
-          <w:szCs w:val="36"/>
-        </w:rPr>
-      </w:pPr>
-      <w:r>
-        <w:rPr>
-          <w:rFonts w:ascii="Times New Roman" w:hAnsi="Times New Roman" w:cs="Times New Roman"/>
-          <w:sz w:val="36"/>
-          <w:szCs w:val="36"/>
+        <w:spacing w:line="360" w:lineRule="auto"/>
+        <w:rPr>
+          <w:rFonts w:ascii="Times New Roman" w:hAnsi="Times New Roman" w:cs="Times New Roman"/>
+          <w:sz w:val="24"/>
+          <w:szCs w:val="24"/>
+        </w:rPr>
+      </w:pPr>
+      <w:r>
+        <w:rPr>
+          <w:rFonts w:ascii="Times New Roman" w:hAnsi="Times New Roman" w:cs="Times New Roman"/>
+          <w:sz w:val="24"/>
+          <w:szCs w:val="24"/>
         </w:rPr>
         <w:t>Click on the file menu, and select the option import. Expand the general menu, and select the option, Existing projects into workspace. Click ok.</w:t>
       </w:r>
@@ -1558,18 +1656,18 @@
           <w:ilvl w:val="0"/>
           <w:numId w:val="5"/>
         </w:numPr>
-        <w:spacing w:line="600" w:lineRule="auto"/>
-        <w:rPr>
-          <w:rFonts w:ascii="Times New Roman" w:hAnsi="Times New Roman" w:cs="Times New Roman"/>
-          <w:sz w:val="36"/>
-          <w:szCs w:val="36"/>
-        </w:rPr>
-      </w:pPr>
-      <w:r>
-        <w:rPr>
-          <w:rFonts w:ascii="Times New Roman" w:hAnsi="Times New Roman" w:cs="Times New Roman"/>
-          <w:sz w:val="36"/>
-          <w:szCs w:val="36"/>
+        <w:spacing w:line="360" w:lineRule="auto"/>
+        <w:rPr>
+          <w:rFonts w:ascii="Times New Roman" w:hAnsi="Times New Roman" w:cs="Times New Roman"/>
+          <w:sz w:val="24"/>
+          <w:szCs w:val="24"/>
+        </w:rPr>
+      </w:pPr>
+      <w:r>
+        <w:rPr>
+          <w:rFonts w:ascii="Times New Roman" w:hAnsi="Times New Roman" w:cs="Times New Roman"/>
+          <w:sz w:val="24"/>
+          <w:szCs w:val="24"/>
         </w:rPr>
         <w:t>Click browse, make sure it says workspace in the folder text, and select ok.</w:t>
       </w:r>
@@ -1581,7 +1679,220 @@
           <w:ilvl w:val="0"/>
           <w:numId w:val="5"/>
         </w:numPr>
-        <w:spacing w:line="600" w:lineRule="auto"/>
+        <w:spacing w:line="360" w:lineRule="auto"/>
+        <w:rPr>
+          <w:rFonts w:ascii="Times New Roman" w:hAnsi="Times New Roman" w:cs="Times New Roman"/>
+          <w:sz w:val="24"/>
+          <w:szCs w:val="24"/>
+        </w:rPr>
+      </w:pPr>
+      <w:r>
+        <w:rPr>
+          <w:rFonts w:ascii="Times New Roman" w:hAnsi="Times New Roman" w:cs="Times New Roman"/>
+          <w:sz w:val="24"/>
+          <w:szCs w:val="24"/>
+        </w:rPr>
+        <w:t>Select the project you want to import and click finish.</w:t>
+      </w:r>
+    </w:p>
+    <w:p>
+      <w:pPr>
+        <w:spacing w:line="360" w:lineRule="auto"/>
+        <w:rPr>
+          <w:rFonts w:ascii="Times New Roman" w:hAnsi="Times New Roman" w:cs="Times New Roman"/>
+          <w:sz w:val="24"/>
+          <w:szCs w:val="24"/>
+        </w:rPr>
+      </w:pPr>
+      <w:r>
+        <w:rPr>
+          <w:rFonts w:ascii="Times New Roman" w:hAnsi="Times New Roman" w:cs="Times New Roman"/>
+          <w:sz w:val="24"/>
+          <w:szCs w:val="24"/>
+        </w:rPr>
+        <w:t>Visual Studio:</w:t>
+      </w:r>
+    </w:p>
+    <w:p>
+      <w:pPr>
+        <w:pStyle w:val="ListParagraph"/>
+        <w:numPr>
+          <w:ilvl w:val="0"/>
+          <w:numId w:val="6"/>
+        </w:numPr>
+        <w:spacing w:line="360" w:lineRule="auto"/>
+        <w:rPr>
+          <w:rFonts w:ascii="Times New Roman" w:hAnsi="Times New Roman" w:cs="Times New Roman"/>
+          <w:sz w:val="24"/>
+          <w:szCs w:val="24"/>
+        </w:rPr>
+      </w:pPr>
+      <w:r>
+        <w:rPr>
+          <w:rFonts w:ascii="Times New Roman" w:hAnsi="Times New Roman" w:cs="Times New Roman"/>
+          <w:sz w:val="24"/>
+          <w:szCs w:val="24"/>
+        </w:rPr>
+        <w:t>Navigate</w:t>
+      </w:r>
+      <w:r>
+        <w:rPr>
+          <w:rFonts w:ascii="Times New Roman" w:hAnsi="Times New Roman" w:cs="Times New Roman"/>
+          <w:sz w:val="24"/>
+          <w:szCs w:val="24"/>
+        </w:rPr>
+        <w:t xml:space="preserve"> </w:t>
+      </w:r>
+      <w:proofErr w:type="gramStart"/>
+      <w:r>
+        <w:rPr>
+          <w:rFonts w:ascii="Times New Roman" w:hAnsi="Times New Roman" w:cs="Times New Roman"/>
+          <w:sz w:val="24"/>
+          <w:szCs w:val="24"/>
+        </w:rPr>
+        <w:t>to ..</w:t>
+      </w:r>
+      <w:proofErr w:type="gramEnd"/>
+      <w:r>
+        <w:rPr>
+          <w:rFonts w:ascii="Times New Roman" w:hAnsi="Times New Roman" w:cs="Times New Roman"/>
+          <w:sz w:val="24"/>
+          <w:szCs w:val="24"/>
+        </w:rPr>
+        <w:t>\workspace\</w:t>
+      </w:r>
+      <w:proofErr w:type="spellStart"/>
+      <w:r>
+        <w:rPr>
+          <w:rFonts w:ascii="Times New Roman" w:hAnsi="Times New Roman" w:cs="Times New Roman"/>
+          <w:sz w:val="24"/>
+          <w:szCs w:val="24"/>
+        </w:rPr>
+        <w:t>RobotDiagnostics</w:t>
+      </w:r>
+      <w:proofErr w:type="spellEnd"/>
+      <w:r>
+        <w:rPr>
+          <w:rFonts w:ascii="Times New Roman" w:hAnsi="Times New Roman" w:cs="Times New Roman"/>
+          <w:sz w:val="24"/>
+          <w:szCs w:val="24"/>
+        </w:rPr>
+        <w:t>\</w:t>
+      </w:r>
+      <w:proofErr w:type="spellStart"/>
+      <w:r>
+        <w:rPr>
+          <w:rFonts w:ascii="Times New Roman" w:hAnsi="Times New Roman" w:cs="Times New Roman"/>
+          <w:sz w:val="24"/>
+          <w:szCs w:val="24"/>
+        </w:rPr>
+        <w:t>DataCollection</w:t>
+      </w:r>
+      <w:proofErr w:type="spellEnd"/>
+    </w:p>
+    <w:p>
+      <w:pPr>
+        <w:pStyle w:val="ListParagraph"/>
+        <w:numPr>
+          <w:ilvl w:val="0"/>
+          <w:numId w:val="6"/>
+        </w:numPr>
+        <w:spacing w:line="360" w:lineRule="auto"/>
+        <w:rPr>
+          <w:rFonts w:ascii="Times New Roman" w:hAnsi="Times New Roman" w:cs="Times New Roman"/>
+          <w:sz w:val="24"/>
+          <w:szCs w:val="24"/>
+        </w:rPr>
+      </w:pPr>
+      <w:r>
+        <w:rPr>
+          <w:rFonts w:ascii="Times New Roman" w:hAnsi="Times New Roman" w:cs="Times New Roman"/>
+          <w:sz w:val="24"/>
+          <w:szCs w:val="24"/>
+        </w:rPr>
+        <w:t>Open DataCollection2014.sln</w:t>
+      </w:r>
+    </w:p>
+    <w:p>
+      <w:pPr>
+        <w:spacing w:line="360" w:lineRule="auto"/>
+        <w:rPr>
+          <w:rFonts w:ascii="Times New Roman" w:hAnsi="Times New Roman" w:cs="Times New Roman"/>
+          <w:sz w:val="24"/>
+          <w:szCs w:val="24"/>
+        </w:rPr>
+      </w:pPr>
+      <w:r>
+        <w:rPr>
+          <w:rFonts w:ascii="Times New Roman" w:hAnsi="Times New Roman" w:cs="Times New Roman"/>
+          <w:sz w:val="24"/>
+          <w:szCs w:val="24"/>
+        </w:rPr>
+        <w:t xml:space="preserve">(Optional) You can also setup more git repositories from the team’s git site that are helpful if you want, like </w:t>
+      </w:r>
+      <w:r>
+        <w:rPr>
+          <w:rFonts w:ascii="Times New Roman" w:hAnsi="Times New Roman" w:cs="Times New Roman"/>
+          <w:sz w:val="24"/>
+          <w:szCs w:val="24"/>
+        </w:rPr>
+        <w:t xml:space="preserve">RobotData, previous data from the robot’s past, or Robot14, the actual code base for the robot. Some more helpful repositories are from my personal github account, 1073DataRecieverConsole, </w:t>
+      </w:r>
+      <w:proofErr w:type="gramStart"/>
+      <w:r>
+        <w:rPr>
+          <w:rFonts w:ascii="Times New Roman" w:hAnsi="Times New Roman" w:cs="Times New Roman"/>
+          <w:sz w:val="24"/>
+          <w:szCs w:val="24"/>
+        </w:rPr>
+        <w:t>a</w:t>
+      </w:r>
+      <w:proofErr w:type="gramEnd"/>
+      <w:r>
+        <w:rPr>
+          <w:rFonts w:ascii="Times New Roman" w:hAnsi="Times New Roman" w:cs="Times New Roman"/>
+          <w:sz w:val="24"/>
+          <w:szCs w:val="24"/>
+        </w:rPr>
+        <w:t xml:space="preserve"> simple console that receives </w:t>
+      </w:r>
+      <w:r>
+        <w:rPr>
+          <w:rFonts w:ascii="Times New Roman" w:hAnsi="Times New Roman" w:cs="Times New Roman"/>
+          <w:sz w:val="24"/>
+          <w:szCs w:val="24"/>
+        </w:rPr>
+        <w:t>data from the netC</w:t>
+      </w:r>
+      <w:r>
+        <w:rPr>
+          <w:rFonts w:ascii="Times New Roman" w:hAnsi="Times New Roman" w:cs="Times New Roman"/>
+          <w:sz w:val="24"/>
+          <w:szCs w:val="24"/>
+        </w:rPr>
+        <w:t>onsole and driver</w:t>
+      </w:r>
+      <w:r>
+        <w:rPr>
+          <w:rFonts w:ascii="Times New Roman" w:hAnsi="Times New Roman" w:cs="Times New Roman"/>
+          <w:sz w:val="24"/>
+          <w:szCs w:val="24"/>
+        </w:rPr>
+        <w:t xml:space="preserve"> </w:t>
+      </w:r>
+      <w:r>
+        <w:rPr>
+          <w:rFonts w:ascii="Times New Roman" w:hAnsi="Times New Roman" w:cs="Times New Roman"/>
+          <w:sz w:val="24"/>
+          <w:szCs w:val="24"/>
+        </w:rPr>
+        <w:t>station ports, 1073DataSimulator, a console that simulates the DataSending.cpp file, and 2013ElectricalCheckout, the first diagnostic code ever written.</w:t>
+      </w:r>
+    </w:p>
+    <w:p>
+      <w:pPr>
+        <w:spacing w:line="360" w:lineRule="auto"/>
+        <w:contextualSpacing/>
         <w:rPr>
           <w:rFonts w:ascii="Times New Roman" w:hAnsi="Times New Roman" w:cs="Times New Roman"/>
           <w:sz w:val="36"/>
@@ -1594,81 +1905,537 @@
           <w:sz w:val="36"/>
           <w:szCs w:val="36"/>
         </w:rPr>
-        <w:t>Select the project you want to import and click finish.</w:t>
-      </w:r>
-    </w:p>
-    <w:p>
-      <w:pPr>
-        <w:spacing w:line="600" w:lineRule="auto"/>
+        <w:t>3.</w:t>
+      </w:r>
+      <w:r>
         <w:rPr>
           <w:rFonts w:ascii="Times New Roman" w:hAnsi="Times New Roman" w:cs="Times New Roman"/>
           <w:sz w:val="36"/>
           <w:szCs w:val="36"/>
         </w:rPr>
-      </w:pPr>
+        <w:tab/>
+      </w:r>
       <w:r>
         <w:rPr>
           <w:rFonts w:ascii="Times New Roman" w:hAnsi="Times New Roman" w:cs="Times New Roman"/>
           <w:sz w:val="36"/>
           <w:szCs w:val="36"/>
         </w:rPr>
+        <w:t>Understanding the Diagnostic Code</w:t>
+      </w:r>
+    </w:p>
+    <w:p>
+      <w:pPr>
+        <w:spacing w:line="360" w:lineRule="auto"/>
+        <w:contextualSpacing/>
+        <w:rPr>
+          <w:rFonts w:ascii="Times New Roman" w:hAnsi="Times New Roman" w:cs="Times New Roman"/>
+          <w:sz w:val="32"/>
+          <w:szCs w:val="32"/>
+        </w:rPr>
+      </w:pPr>
+      <w:r>
+        <w:rPr>
+          <w:rFonts w:ascii="Times New Roman" w:hAnsi="Times New Roman" w:cs="Times New Roman"/>
+          <w:sz w:val="32"/>
+          <w:szCs w:val="32"/>
+        </w:rPr>
+        <w:t>The diagnostic code has two forms: A subsystem class that actually gathers all of the hardware information</w:t>
+      </w:r>
+      <w:r>
+        <w:rPr>
+          <w:rFonts w:ascii="Times New Roman" w:hAnsi="Times New Roman" w:cs="Times New Roman"/>
+          <w:sz w:val="32"/>
+          <w:szCs w:val="32"/>
+        </w:rPr>
+        <w:t xml:space="preserve"> and sends it, and a completely standalone DebugRobot14 code base that uses basic code to test electrical components.</w:t>
+      </w:r>
+      <w:r>
+        <w:rPr>
+          <w:rFonts w:ascii="Times New Roman" w:hAnsi="Times New Roman" w:cs="Times New Roman"/>
+          <w:sz w:val="32"/>
+          <w:szCs w:val="32"/>
+        </w:rPr>
+        <w:t xml:space="preserve"> </w:t>
+      </w:r>
+      <w:r>
+        <w:rPr>
+          <w:rFonts w:ascii="Times New Roman" w:hAnsi="Times New Roman" w:cs="Times New Roman"/>
+          <w:sz w:val="32"/>
+          <w:szCs w:val="32"/>
+        </w:rPr>
+        <w:t>A C++ source file has a .</w:t>
+      </w:r>
+      <w:proofErr w:type="spellStart"/>
+      <w:r>
+        <w:rPr>
+          <w:rFonts w:ascii="Times New Roman" w:hAnsi="Times New Roman" w:cs="Times New Roman"/>
+          <w:sz w:val="32"/>
+          <w:szCs w:val="32"/>
+        </w:rPr>
+        <w:t>cpp</w:t>
+      </w:r>
+      <w:proofErr w:type="spellEnd"/>
+      <w:r>
+        <w:rPr>
+          <w:rFonts w:ascii="Times New Roman" w:hAnsi="Times New Roman" w:cs="Times New Roman"/>
+          <w:sz w:val="32"/>
+          <w:szCs w:val="32"/>
+        </w:rPr>
+        <w:t xml:space="preserve"> file, and </w:t>
+      </w:r>
+      <w:proofErr w:type="gramStart"/>
+      <w:r>
+        <w:rPr>
+          <w:rFonts w:ascii="Times New Roman" w:hAnsi="Times New Roman" w:cs="Times New Roman"/>
+          <w:sz w:val="32"/>
+          <w:szCs w:val="32"/>
+        </w:rPr>
+        <w:t>a</w:t>
+      </w:r>
+      <w:proofErr w:type="gramEnd"/>
+      <w:r>
+        <w:rPr>
+          <w:rFonts w:ascii="Times New Roman" w:hAnsi="Times New Roman" w:cs="Times New Roman"/>
+          <w:sz w:val="32"/>
+          <w:szCs w:val="32"/>
+        </w:rPr>
+        <w:t xml:space="preserve"> .h file. The header files are the organizers of each </w:t>
+      </w:r>
+      <w:proofErr w:type="spellStart"/>
+      <w:r>
+        <w:rPr>
+          <w:rFonts w:ascii="Times New Roman" w:hAnsi="Times New Roman" w:cs="Times New Roman"/>
+          <w:sz w:val="32"/>
+          <w:szCs w:val="32"/>
+        </w:rPr>
+        <w:t>cpp</w:t>
+      </w:r>
+      <w:proofErr w:type="spellEnd"/>
+      <w:r>
+        <w:rPr>
+          <w:rFonts w:ascii="Times New Roman" w:hAnsi="Times New Roman" w:cs="Times New Roman"/>
+          <w:sz w:val="32"/>
+          <w:szCs w:val="32"/>
+        </w:rPr>
+        <w:t xml:space="preserve"> file. They contain all of the object and pointer references that are in the source code, both private</w:t>
+      </w:r>
+      <w:r>
+        <w:rPr>
+          <w:rFonts w:ascii="Times New Roman" w:hAnsi="Times New Roman" w:cs="Times New Roman"/>
+          <w:sz w:val="32"/>
+          <w:szCs w:val="32"/>
+        </w:rPr>
+        <w:t xml:space="preserve"> </w:t>
+      </w:r>
+      <w:r>
+        <w:rPr>
+          <w:rFonts w:ascii="Times New Roman" w:hAnsi="Times New Roman" w:cs="Times New Roman"/>
+          <w:sz w:val="32"/>
+          <w:szCs w:val="32"/>
+        </w:rPr>
+        <w:t>(only to that class) and public</w:t>
+      </w:r>
+      <w:r>
+        <w:rPr>
+          <w:rFonts w:ascii="Times New Roman" w:hAnsi="Times New Roman" w:cs="Times New Roman"/>
+          <w:sz w:val="32"/>
+          <w:szCs w:val="32"/>
+        </w:rPr>
+        <w:t xml:space="preserve"> </w:t>
+      </w:r>
+      <w:r>
+        <w:rPr>
+          <w:rFonts w:ascii="Times New Roman" w:hAnsi="Times New Roman" w:cs="Times New Roman"/>
+          <w:sz w:val="32"/>
+          <w:szCs w:val="32"/>
+        </w:rPr>
+        <w:t xml:space="preserve">(visible for all classes, therefore can be </w:t>
+      </w:r>
+      <w:r>
+        <w:rPr>
+          <w:rFonts w:ascii="Times New Roman" w:hAnsi="Times New Roman" w:cs="Times New Roman"/>
+          <w:sz w:val="32"/>
+          <w:szCs w:val="32"/>
+        </w:rPr>
         <w:lastRenderedPageBreak/>
-        <w:t>3.</w:t>
-      </w:r>
-      <w:r>
+        <w:t xml:space="preserve">pointed to) </w:t>
+      </w:r>
+      <w:proofErr w:type="gramStart"/>
+      <w:r>
+        <w:rPr>
+          <w:rFonts w:ascii="Times New Roman" w:hAnsi="Times New Roman" w:cs="Times New Roman"/>
+          <w:sz w:val="32"/>
+          <w:szCs w:val="32"/>
+        </w:rPr>
+        <w:t>Both</w:t>
+      </w:r>
+      <w:proofErr w:type="gramEnd"/>
+      <w:r>
+        <w:rPr>
+          <w:rFonts w:ascii="Times New Roman" w:hAnsi="Times New Roman" w:cs="Times New Roman"/>
+          <w:sz w:val="32"/>
+          <w:szCs w:val="32"/>
+        </w:rPr>
+        <w:t xml:space="preserve"> were built with robotBuilder.</w:t>
+      </w:r>
+      <w:r>
+        <w:rPr>
+          <w:rFonts w:ascii="Times New Roman" w:hAnsi="Times New Roman" w:cs="Times New Roman"/>
+          <w:sz w:val="32"/>
+          <w:szCs w:val="32"/>
+        </w:rPr>
+        <w:t xml:space="preserve"> The root directory has</w:t>
+      </w:r>
+      <w:r>
+        <w:rPr>
+          <w:rFonts w:ascii="Times New Roman" w:hAnsi="Times New Roman" w:cs="Times New Roman"/>
+          <w:sz w:val="32"/>
+          <w:szCs w:val="32"/>
+        </w:rPr>
+        <w:t xml:space="preserve"> many folders and files, but we only focus on a few.</w:t>
+      </w:r>
+    </w:p>
+    <w:p>
+      <w:pPr>
+        <w:spacing w:line="360" w:lineRule="auto"/>
+        <w:contextualSpacing/>
+        <w:rPr>
+          <w:rFonts w:ascii="Times New Roman" w:hAnsi="Times New Roman" w:cs="Times New Roman"/>
+          <w:sz w:val="32"/>
+          <w:szCs w:val="32"/>
+        </w:rPr>
+      </w:pPr>
+      <w:r>
+        <w:rPr>
+          <w:rFonts w:ascii="Times New Roman" w:hAnsi="Times New Roman" w:cs="Times New Roman"/>
+          <w:sz w:val="32"/>
+          <w:szCs w:val="32"/>
+        </w:rPr>
+        <w:t>OI.cpp – The Operator interface. Joysticks and joystickButtons are created here. Each joystick gets 3 Axis (</w:t>
+      </w:r>
+      <w:proofErr w:type="spellStart"/>
+      <w:r>
+        <w:rPr>
+          <w:rFonts w:ascii="Times New Roman" w:hAnsi="Times New Roman" w:cs="Times New Roman"/>
+          <w:sz w:val="32"/>
+          <w:szCs w:val="32"/>
+        </w:rPr>
+        <w:t>x</w:t>
+      </w:r>
+      <w:proofErr w:type="gramStart"/>
+      <w:r>
+        <w:rPr>
+          <w:rFonts w:ascii="Times New Roman" w:hAnsi="Times New Roman" w:cs="Times New Roman"/>
+          <w:sz w:val="32"/>
+          <w:szCs w:val="32"/>
+        </w:rPr>
+        <w:t>,y,z</w:t>
+      </w:r>
+      <w:proofErr w:type="spellEnd"/>
+      <w:proofErr w:type="gramEnd"/>
+      <w:r>
+        <w:rPr>
+          <w:rFonts w:ascii="Times New Roman" w:hAnsi="Times New Roman" w:cs="Times New Roman"/>
+          <w:sz w:val="32"/>
+          <w:szCs w:val="32"/>
+        </w:rPr>
+        <w:t>) and buttons. Each joystickButton is constructed with a joystick object, the joystick that the button is on, and an integer, representing the number of the button on that joystick.</w:t>
+      </w:r>
+    </w:p>
+    <w:p>
+      <w:pPr>
+        <w:spacing w:line="360" w:lineRule="auto"/>
+        <w:contextualSpacing/>
+        <w:rPr>
+          <w:rFonts w:ascii="Times New Roman" w:hAnsi="Times New Roman" w:cs="Times New Roman"/>
+          <w:sz w:val="32"/>
+          <w:szCs w:val="32"/>
+        </w:rPr>
+      </w:pPr>
+      <w:r>
+        <w:rPr>
+          <w:rFonts w:ascii="Times New Roman" w:hAnsi="Times New Roman" w:cs="Times New Roman"/>
+          <w:sz w:val="32"/>
+          <w:szCs w:val="32"/>
+        </w:rPr>
+        <w:t>RobotMap.cpp – The mapping of the robot components. Each hardware device gets set here.</w:t>
+      </w:r>
+    </w:p>
+    <w:p>
+      <w:pPr>
+        <w:spacing w:line="360" w:lineRule="auto"/>
+        <w:contextualSpacing/>
+        <w:rPr>
+          <w:rFonts w:ascii="Times New Roman" w:hAnsi="Times New Roman" w:cs="Times New Roman"/>
+          <w:sz w:val="32"/>
+          <w:szCs w:val="32"/>
+        </w:rPr>
+      </w:pPr>
+      <w:r>
+        <w:rPr>
+          <w:rFonts w:ascii="Times New Roman" w:hAnsi="Times New Roman" w:cs="Times New Roman"/>
+          <w:sz w:val="32"/>
+          <w:szCs w:val="32"/>
+        </w:rPr>
+        <w:t>Robot.cpp – The main entry point of the code base.</w:t>
+      </w:r>
+      <w:r>
+        <w:rPr>
+          <w:rFonts w:ascii="Times New Roman" w:hAnsi="Times New Roman" w:cs="Times New Roman"/>
+          <w:sz w:val="32"/>
+          <w:szCs w:val="32"/>
+        </w:rPr>
+        <w:t xml:space="preserve"> Here is where the methods correspond with the buttons of the driverStation of </w:t>
+      </w:r>
+      <w:proofErr w:type="spellStart"/>
+      <w:r>
+        <w:rPr>
+          <w:rFonts w:ascii="Times New Roman" w:hAnsi="Times New Roman" w:cs="Times New Roman"/>
+          <w:sz w:val="32"/>
+          <w:szCs w:val="32"/>
+        </w:rPr>
+        <w:t>Teleoperated</w:t>
+      </w:r>
+      <w:proofErr w:type="spellEnd"/>
+      <w:r>
+        <w:rPr>
+          <w:rFonts w:ascii="Times New Roman" w:hAnsi="Times New Roman" w:cs="Times New Roman"/>
+          <w:sz w:val="32"/>
+          <w:szCs w:val="32"/>
+        </w:rPr>
+        <w:t>, Autonomous, and Test.</w:t>
+      </w:r>
+      <w:r>
+        <w:rPr>
+          <w:rFonts w:ascii="Times New Roman" w:hAnsi="Times New Roman" w:cs="Times New Roman"/>
+          <w:sz w:val="32"/>
+          <w:szCs w:val="32"/>
+        </w:rPr>
+        <w:t xml:space="preserve"> There are two versions of each, a periodic version, and an Init version. The init method is run first, and only run once. The periodic method version is run while it is in each corresponding mode</w:t>
+      </w:r>
+      <w:r>
+        <w:rPr>
+          <w:rFonts w:ascii="Times New Roman" w:hAnsi="Times New Roman" w:cs="Times New Roman"/>
+          <w:sz w:val="32"/>
+          <w:szCs w:val="32"/>
+        </w:rPr>
+        <w:t xml:space="preserve"> 50 times a second.</w:t>
+      </w:r>
+    </w:p>
+    <w:p>
+      <w:pPr>
+        <w:spacing w:line="360" w:lineRule="auto"/>
+        <w:contextualSpacing/>
+        <w:rPr>
+          <w:rFonts w:ascii="Times New Roman" w:hAnsi="Times New Roman" w:cs="Times New Roman"/>
+          <w:sz w:val="32"/>
+          <w:szCs w:val="32"/>
+        </w:rPr>
+      </w:pPr>
+      <w:r>
+        <w:rPr>
+          <w:rFonts w:ascii="Times New Roman" w:hAnsi="Times New Roman" w:cs="Times New Roman"/>
+          <w:sz w:val="32"/>
+          <w:szCs w:val="32"/>
+        </w:rPr>
+        <w:t xml:space="preserve">There are two folders of importance, Commands and Subsystems the commands in the Commands folder are the </w:t>
+      </w:r>
+      <w:r>
+        <w:rPr>
+          <w:rFonts w:ascii="Times New Roman" w:hAnsi="Times New Roman" w:cs="Times New Roman"/>
+          <w:sz w:val="32"/>
+          <w:szCs w:val="32"/>
+        </w:rPr>
+        <w:t>equivalent</w:t>
+      </w:r>
+      <w:r>
+        <w:rPr>
+          <w:rFonts w:ascii="Times New Roman" w:hAnsi="Times New Roman" w:cs="Times New Roman"/>
+          <w:sz w:val="32"/>
+          <w:szCs w:val="32"/>
+        </w:rPr>
+        <w:t xml:space="preserve"> to runners, while the Subsystems in the </w:t>
+      </w:r>
+      <w:r>
+        <w:rPr>
+          <w:rFonts w:ascii="Times New Roman" w:hAnsi="Times New Roman" w:cs="Times New Roman"/>
+          <w:sz w:val="32"/>
+          <w:szCs w:val="32"/>
+        </w:rPr>
+        <w:t>Subsystems</w:t>
+      </w:r>
+      <w:r>
+        <w:rPr>
+          <w:rFonts w:ascii="Times New Roman" w:hAnsi="Times New Roman" w:cs="Times New Roman"/>
+          <w:sz w:val="32"/>
+          <w:szCs w:val="32"/>
+        </w:rPr>
+        <w:t xml:space="preserve"> folder are like the classes with actual information and methods.</w:t>
+      </w:r>
+      <w:r>
+        <w:rPr>
+          <w:rFonts w:ascii="Times New Roman" w:hAnsi="Times New Roman" w:cs="Times New Roman"/>
+          <w:sz w:val="32"/>
+          <w:szCs w:val="32"/>
+        </w:rPr>
+        <w:t xml:space="preserve"> RobotBuilder puts in comments about what each one is, and how to set it up, so there is no need for the redundancy.</w:t>
+      </w:r>
+      <w:r>
+        <w:rPr>
+          <w:rFonts w:ascii="Times New Roman" w:hAnsi="Times New Roman" w:cs="Times New Roman"/>
+          <w:sz w:val="32"/>
+          <w:szCs w:val="32"/>
+        </w:rPr>
+        <w:t xml:space="preserve"> There are two main ways of making robot components function from what I have done in my work: while a button is held, </w:t>
+      </w:r>
+      <w:proofErr w:type="gramStart"/>
+      <w:r>
+        <w:rPr>
+          <w:rFonts w:ascii="Times New Roman" w:hAnsi="Times New Roman" w:cs="Times New Roman"/>
+          <w:sz w:val="32"/>
+          <w:szCs w:val="32"/>
+        </w:rPr>
+        <w:t>do a command</w:t>
+      </w:r>
+      <w:proofErr w:type="gramEnd"/>
+      <w:r>
+        <w:rPr>
+          <w:rFonts w:ascii="Times New Roman" w:hAnsi="Times New Roman" w:cs="Times New Roman"/>
+          <w:sz w:val="32"/>
+          <w:szCs w:val="32"/>
+        </w:rPr>
+        <w:t xml:space="preserve">, or when a button is pressed, perform the action once, and exit. A while </w:t>
+      </w:r>
+      <w:r>
+        <w:rPr>
+          <w:rFonts w:ascii="Times New Roman" w:hAnsi="Times New Roman" w:cs="Times New Roman"/>
+          <w:sz w:val="32"/>
+          <w:szCs w:val="32"/>
+        </w:rPr>
+        <w:lastRenderedPageBreak/>
+        <w:t xml:space="preserve">button is held example would </w:t>
+      </w:r>
+      <w:proofErr w:type="gramStart"/>
+      <w:r>
+        <w:rPr>
+          <w:rFonts w:ascii="Times New Roman" w:hAnsi="Times New Roman" w:cs="Times New Roman"/>
+          <w:sz w:val="32"/>
+          <w:szCs w:val="32"/>
+        </w:rPr>
+        <w:t>be ..</w:t>
+      </w:r>
+      <w:proofErr w:type="gramEnd"/>
+      <w:r>
+        <w:rPr>
+          <w:rFonts w:ascii="Times New Roman" w:hAnsi="Times New Roman" w:cs="Times New Roman"/>
+          <w:sz w:val="32"/>
+          <w:szCs w:val="32"/>
+        </w:rPr>
+        <w:t xml:space="preserve">\Commands\angleDown.cpp. An example of when pressed, or a toggle, would be the old method for </w:t>
+      </w:r>
+      <w:proofErr w:type="spellStart"/>
+      <w:r>
+        <w:rPr>
+          <w:rFonts w:ascii="Times New Roman" w:hAnsi="Times New Roman" w:cs="Times New Roman"/>
+          <w:sz w:val="32"/>
+          <w:szCs w:val="32"/>
+        </w:rPr>
+        <w:t>lauching</w:t>
+      </w:r>
+      <w:proofErr w:type="spellEnd"/>
+      <w:r>
+        <w:rPr>
+          <w:rFonts w:ascii="Times New Roman" w:hAnsi="Times New Roman" w:cs="Times New Roman"/>
+          <w:sz w:val="32"/>
+          <w:szCs w:val="32"/>
+        </w:rPr>
+        <w:t xml:space="preserve"> a ball</w:t>
+      </w:r>
+      <w:proofErr w:type="gramStart"/>
+      <w:r>
+        <w:rPr>
+          <w:rFonts w:ascii="Times New Roman" w:hAnsi="Times New Roman" w:cs="Times New Roman"/>
+          <w:sz w:val="32"/>
+          <w:szCs w:val="32"/>
+        </w:rPr>
+        <w:t>, ..</w:t>
+      </w:r>
+      <w:proofErr w:type="gramEnd"/>
+      <w:r>
+        <w:rPr>
+          <w:rFonts w:ascii="Times New Roman" w:hAnsi="Times New Roman" w:cs="Times New Roman"/>
+          <w:sz w:val="32"/>
+          <w:szCs w:val="32"/>
+        </w:rPr>
+        <w:t>\Subsystems\</w:t>
+      </w:r>
+      <w:proofErr w:type="gramStart"/>
+      <w:r>
+        <w:rPr>
+          <w:rFonts w:ascii="Times New Roman" w:hAnsi="Times New Roman" w:cs="Times New Roman"/>
+          <w:sz w:val="32"/>
+          <w:szCs w:val="32"/>
+        </w:rPr>
+        <w:t>Laucher.cpp(</w:t>
+      </w:r>
+      <w:proofErr w:type="gramEnd"/>
+      <w:r>
+        <w:rPr>
+          <w:rFonts w:ascii="Times New Roman" w:hAnsi="Times New Roman" w:cs="Times New Roman"/>
+          <w:sz w:val="32"/>
+          <w:szCs w:val="32"/>
+        </w:rPr>
+        <w:t>commented out, if it is still there)</w:t>
+      </w:r>
+      <w:r>
+        <w:rPr>
+          <w:rFonts w:ascii="Times New Roman" w:hAnsi="Times New Roman" w:cs="Times New Roman"/>
+          <w:sz w:val="32"/>
+          <w:szCs w:val="32"/>
+        </w:rPr>
+        <w:t>, and a toggle would be ..\Commands\</w:t>
+      </w:r>
+    </w:p>
+    <w:p>
+      <w:pPr>
+        <w:spacing w:line="360" w:lineRule="auto"/>
+        <w:contextualSpacing/>
         <w:rPr>
           <w:rFonts w:ascii="Times New Roman" w:hAnsi="Times New Roman" w:cs="Times New Roman"/>
           <w:sz w:val="36"/>
           <w:szCs w:val="36"/>
         </w:rPr>
-        <w:tab/>
-      </w:r>
+      </w:pPr>
       <w:r>
         <w:rPr>
           <w:rFonts w:ascii="Times New Roman" w:hAnsi="Times New Roman" w:cs="Times New Roman"/>
           <w:sz w:val="36"/>
           <w:szCs w:val="36"/>
         </w:rPr>
-        <w:t>Understanding the Diagnostic Code</w:t>
-      </w:r>
-    </w:p>
-    <w:p>
-      <w:pPr>
-        <w:spacing w:line="600" w:lineRule="auto"/>
+        <w:t>4.</w:t>
+      </w:r>
+      <w:r>
         <w:rPr>
           <w:rFonts w:ascii="Times New Roman" w:hAnsi="Times New Roman" w:cs="Times New Roman"/>
           <w:sz w:val="36"/>
           <w:szCs w:val="36"/>
         </w:rPr>
-      </w:pPr>
+        <w:tab/>
+      </w:r>
       <w:r>
         <w:rPr>
           <w:rFonts w:ascii="Times New Roman" w:hAnsi="Times New Roman" w:cs="Times New Roman"/>
           <w:sz w:val="36"/>
           <w:szCs w:val="36"/>
         </w:rPr>
-        <w:t>4.</w:t>
-      </w:r>
-      <w:r>
-        <w:rPr>
-          <w:rFonts w:ascii="Times New Roman" w:hAnsi="Times New Roman" w:cs="Times New Roman"/>
-          <w:sz w:val="36"/>
-          <w:szCs w:val="36"/>
-        </w:rPr>
-        <w:tab/>
-      </w:r>
-      <w:r>
-        <w:rPr>
-          <w:rFonts w:ascii="Times New Roman" w:hAnsi="Times New Roman" w:cs="Times New Roman"/>
-          <w:sz w:val="36"/>
-          <w:szCs w:val="36"/>
-        </w:rPr>
         <w:t>Understanding the Data Collection</w:t>
       </w:r>
     </w:p>
     <w:p>
       <w:pPr>
         <w:spacing w:line="360" w:lineRule="auto"/>
+        <w:contextualSpacing/>
         <w:rPr>
           <w:rFonts w:ascii="Times New Roman" w:hAnsi="Times New Roman" w:cs="Times New Roman"/>
           <w:sz w:val="36"/>
@@ -2098,9 +2865,95 @@
     </w:lvl>
   </w:abstractNum>
   <w:abstractNum w:abstractNumId="4">
+    <w:nsid w:val="598D2C1F"/>
+    <w:multiLevelType w:val="hybridMultilevel"/>
+    <w:tmpl w:val="D0D64060"/>
+    <w:lvl w:ilvl="0" w:tplc="0409000F">
+      <w:start w:val="1"/>
+      <w:numFmt w:val="decimal"/>
+      <w:lvlText w:val="%1."/>
+      <w:lvlJc w:val="left"/>
+      <w:pPr>
+        <w:ind w:left="720" w:hanging="360"/>
+      </w:pPr>
+    </w:lvl>
+    <w:lvl w:ilvl="1" w:tplc="04090019" w:tentative="1">
+      <w:start w:val="1"/>
+      <w:numFmt w:val="lowerLetter"/>
+      <w:lvlText w:val="%2."/>
+      <w:lvlJc w:val="left"/>
+      <w:pPr>
+        <w:ind w:left="1440" w:hanging="360"/>
+      </w:pPr>
+    </w:lvl>
+    <w:lvl w:ilvl="2" w:tplc="0409001B" w:tentative="1">
+      <w:start w:val="1"/>
+      <w:numFmt w:val="lowerRoman"/>
+      <w:lvlText w:val="%3."/>
+      <w:lvlJc w:val="right"/>
+      <w:pPr>
+        <w:ind w:left="2160" w:hanging="180"/>
+      </w:pPr>
+    </w:lvl>
+    <w:lvl w:ilvl="3" w:tplc="0409000F" w:tentative="1">
+      <w:start w:val="1"/>
+      <w:numFmt w:val="decimal"/>
+      <w:lvlText w:val="%4."/>
+      <w:lvlJc w:val="left"/>
+      <w:pPr>
+        <w:ind w:left="2880" w:hanging="360"/>
+      </w:pPr>
+    </w:lvl>
+    <w:lvl w:ilvl="4" w:tplc="04090019" w:tentative="1">
+      <w:start w:val="1"/>
+      <w:numFmt w:val="lowerLetter"/>
+      <w:lvlText w:val="%5."/>
+      <w:lvlJc w:val="left"/>
+      <w:pPr>
+        <w:ind w:left="3600" w:hanging="360"/>
+      </w:pPr>
+    </w:lvl>
+    <w:lvl w:ilvl="5" w:tplc="0409001B" w:tentative="1">
+      <w:start w:val="1"/>
+      <w:numFmt w:val="lowerRoman"/>
+      <w:lvlText w:val="%6."/>
+      <w:lvlJc w:val="right"/>
+      <w:pPr>
+        <w:ind w:left="4320" w:hanging="180"/>
+      </w:pPr>
+    </w:lvl>
+    <w:lvl w:ilvl="6" w:tplc="0409000F" w:tentative="1">
+      <w:start w:val="1"/>
+      <w:numFmt w:val="decimal"/>
+      <w:lvlText w:val="%7."/>
+      <w:lvlJc w:val="left"/>
+      <w:pPr>
+        <w:ind w:left="5040" w:hanging="360"/>
+      </w:pPr>
+    </w:lvl>
+    <w:lvl w:ilvl="7" w:tplc="04090019" w:tentative="1">
+      <w:start w:val="1"/>
+      <w:numFmt w:val="lowerLetter"/>
+      <w:lvlText w:val="%8."/>
+      <w:lvlJc w:val="left"/>
+      <w:pPr>
+        <w:ind w:left="5760" w:hanging="360"/>
+      </w:pPr>
+    </w:lvl>
+    <w:lvl w:ilvl="8" w:tplc="0409001B" w:tentative="1">
+      <w:start w:val="1"/>
+      <w:numFmt w:val="lowerRoman"/>
+      <w:lvlText w:val="%9."/>
+      <w:lvlJc w:val="right"/>
+      <w:pPr>
+        <w:ind w:left="6480" w:hanging="180"/>
+      </w:pPr>
+    </w:lvl>
+  </w:abstractNum>
+  <w:abstractNum w:abstractNumId="5">
     <w:nsid w:val="7FAD66D5"/>
     <w:multiLevelType w:val="hybridMultilevel"/>
-    <w:tmpl w:val="9FD2AA3A"/>
+    <w:tmpl w:val="E59ADE56"/>
     <w:lvl w:ilvl="0" w:tplc="0409000F">
       <w:start w:val="1"/>
       <w:numFmt w:val="decimal"/>
@@ -2196,6 +3049,9 @@
     <w:abstractNumId w:val="3"/>
   </w:num>
   <w:num w:numId="5">
+    <w:abstractNumId w:val="5"/>
+  </w:num>
+  <w:num w:numId="6">
     <w:abstractNumId w:val="4"/>
   </w:num>
 </w:numbering>

</xml_diff>